<commit_message>
Raport - Gitz og andet shit
</commit_message>
<xml_diff>
--- a/CC2/Documentation/Programmerings rapport skabelon.docx
+++ b/CC2/Documentation/Programmerings rapport skabelon.docx
@@ -1,6 +1,6 @@
 
 <file path=word/document.xml><?xml version="1.0" encoding="utf-8"?>
-<w:document xmlns:wpc="http://schemas.microsoft.com/office/word/2010/wordprocessingCanvas" xmlns:mc="http://schemas.openxmlformats.org/markup-compatibility/2006" xmlns:o="urn:schemas-microsoft-com:office:office" xmlns:r="http://schemas.openxmlformats.org/officeDocument/2006/relationships" xmlns:m="http://schemas.openxmlformats.org/officeDocument/2006/math" xmlns:v="urn:schemas-microsoft-com:vml" xmlns:wp14="http://schemas.microsoft.com/office/word/2010/wordprocessingDrawing" xmlns:wp="http://schemas.openxmlformats.org/drawingml/2006/wordprocessingDrawing" xmlns:w10="urn:schemas-microsoft-com:office:word" xmlns:w="http://schemas.openxmlformats.org/wordprocessingml/2006/main" xmlns:w14="http://schemas.microsoft.com/office/word/2010/wordml" xmlns:wpg="http://schemas.microsoft.com/office/word/2010/wordprocessingGroup" xmlns:wpi="http://schemas.microsoft.com/office/word/2010/wordprocessingInk" xmlns:wne="http://schemas.microsoft.com/office/word/2006/wordml" xmlns:wps="http://schemas.microsoft.com/office/word/2010/wordprocessingShape" mc:Ignorable="w14 wp14">
+<w:document xmlns:ve="http://schemas.openxmlformats.org/markup-compatibility/2006" xmlns:o="urn:schemas-microsoft-com:office:office" xmlns:r="http://schemas.openxmlformats.org/officeDocument/2006/relationships" xmlns:m="http://schemas.openxmlformats.org/officeDocument/2006/math" xmlns:v="urn:schemas-microsoft-com:vml" xmlns:wp="http://schemas.openxmlformats.org/drawingml/2006/wordprocessingDrawing" xmlns:w10="urn:schemas-microsoft-com:office:word" xmlns:w="http://schemas.openxmlformats.org/wordprocessingml/2006/main" xmlns:wne="http://schemas.microsoft.com/office/word/2006/wordml">
   <w:body>
     <w:p>
       <w:pPr>
@@ -9,32 +9,19 @@
         <w:rPr>
           <w:sz w:val="48"/>
           <w:szCs w:val="48"/>
-          <w:lang w:val="da-DK"/>
         </w:rPr>
       </w:pPr>
-      <w:proofErr w:type="spellStart"/>
       <w:r>
         <w:rPr>
           <w:sz w:val="72"/>
           <w:szCs w:val="72"/>
-          <w:lang w:val="da-DK"/>
-        </w:rPr>
-        <w:t>Capsule</w:t>
-      </w:r>
-      <w:proofErr w:type="spellEnd"/>
+        </w:rPr>
+        <w:t>Capsule Combat 2:</w:t>
+      </w:r>
       <w:r>
         <w:rPr>
           <w:sz w:val="72"/>
           <w:szCs w:val="72"/>
-          <w:lang w:val="da-DK"/>
-        </w:rPr>
-        <w:t xml:space="preserve"> Combat 2:</w:t>
-      </w:r>
-      <w:r>
-        <w:rPr>
-          <w:sz w:val="72"/>
-          <w:szCs w:val="72"/>
-          <w:lang w:val="da-DK"/>
         </w:rPr>
         <w:br/>
       </w:r>
@@ -42,20 +29,9 @@
         <w:rPr>
           <w:sz w:val="48"/>
           <w:szCs w:val="48"/>
-          <w:lang w:val="da-DK"/>
-        </w:rPr>
-        <w:t xml:space="preserve">Revenge of the </w:t>
-      </w:r>
-      <w:proofErr w:type="spellStart"/>
-      <w:r>
-        <w:rPr>
-          <w:sz w:val="48"/>
-          <w:szCs w:val="48"/>
-          <w:lang w:val="da-DK"/>
-        </w:rPr>
-        <w:t>capsules</w:t>
-      </w:r>
-      <w:proofErr w:type="spellEnd"/>
+        </w:rPr>
+        <w:t>Revenge of the capsules</w:t>
+      </w:r>
     </w:p>
     <w:p>
       <w:pPr>
@@ -66,10 +42,10 @@
       <w:r>
         <w:rPr>
           <w:noProof/>
-          <w:lang w:val="da-DK"/>
+          <w:lang w:val="da-DK" w:eastAsia="da-DK"/>
         </w:rPr>
         <w:drawing>
-          <wp:inline distT="0" distB="0" distL="0" distR="0" wp14:anchorId="09C0E2F1" wp14:editId="47CEF49E">
+          <wp:inline distT="0" distB="0" distL="0" distR="0">
             <wp:extent cx="6334125" cy="4819650"/>
             <wp:effectExtent l="0" t="0" r="9525" b="0"/>
             <wp:docPr id="1" name="Picture 1" descr="C:\Users\GITZ\Desktop\Capsule punk.PNG"/>
@@ -86,10 +62,10 @@
                     </pic:cNvPicPr>
                   </pic:nvPicPr>
                   <pic:blipFill>
-                    <a:blip r:embed="rId8">
+                    <a:blip r:embed="rId7">
                       <a:extLst>
                         <a:ext uri="{28A0092B-C50C-407E-A947-70E740481C1C}">
-                          <a14:useLocalDpi xmlns:a14="http://schemas.microsoft.com/office/drawing/2010/main" val="0"/>
+                          <a14:useLocalDpi xmlns:a14="http://schemas.microsoft.com/office/drawing/2010/main" xmlns:wps="http://schemas.microsoft.com/office/word/2010/wordprocessingShape" xmlns:wpi="http://schemas.microsoft.com/office/word/2010/wordprocessingInk" xmlns:wpg="http://schemas.microsoft.com/office/word/2010/wordprocessingGroup" xmlns:w14="http://schemas.microsoft.com/office/word/2010/wordml" xmlns:w="http://schemas.openxmlformats.org/wordprocessingml/2006/main" xmlns:w10="urn:schemas-microsoft-com:office:word" xmlns:wp14="http://schemas.microsoft.com/office/word/2010/wordprocessingDrawing" xmlns:v="urn:schemas-microsoft-com:vml" xmlns:o="urn:schemas-microsoft-com:office:office" xmlns:mc="http://schemas.openxmlformats.org/markup-compatibility/2006" xmlns:wpc="http://schemas.microsoft.com/office/word/2010/wordprocessingCanvas" xmlns="" val="0"/>
                         </a:ext>
                       </a:extLst>
                     </a:blip>
@@ -121,76 +97,66 @@
     <w:p>
       <w:pPr>
         <w:rPr>
-          <w:lang w:val="da-DK"/>
-        </w:rPr>
-      </w:pPr>
-      <w:r>
-        <w:rPr>
           <w:b/>
           <w:bCs/>
           <w:sz w:val="24"/>
           <w:szCs w:val="24"/>
           <w:lang w:val="da-DK"/>
         </w:rPr>
-        <w:t>Projektgruppe:</w:t>
-      </w:r>
-      <w:r>
-        <w:rPr>
-          <w:lang w:val="da-DK"/>
-        </w:rPr>
-        <w:br/>
-        <w:t xml:space="preserve">Asger </w:t>
-      </w:r>
-      <w:proofErr w:type="spellStart"/>
-      <w:r>
-        <w:rPr>
-          <w:lang w:val="da-DK"/>
-        </w:rPr>
-        <w:t>Gitz</w:t>
-      </w:r>
-      <w:proofErr w:type="spellEnd"/>
-      <w:r>
-        <w:rPr>
-          <w:lang w:val="da-DK"/>
-        </w:rPr>
-        <w:t>-Johansen</w:t>
-      </w:r>
-      <w:r>
-        <w:rPr>
-          <w:lang w:val="da-DK"/>
-        </w:rPr>
-        <w:br/>
-        <w:t xml:space="preserve">Thomas </w:t>
-      </w:r>
-      <w:proofErr w:type="spellStart"/>
-      <w:r>
-        <w:rPr>
-          <w:lang w:val="da-DK"/>
-        </w:rPr>
-        <w:t>Gwynfryn</w:t>
-      </w:r>
-      <w:proofErr w:type="spellEnd"/>
-      <w:r>
-        <w:rPr>
-          <w:lang w:val="da-DK"/>
-        </w:rPr>
-        <w:t xml:space="preserve"> </w:t>
-      </w:r>
-      <w:proofErr w:type="spellStart"/>
-      <w:r>
-        <w:rPr>
-          <w:lang w:val="da-DK"/>
-        </w:rPr>
-        <w:t>McCollin</w:t>
-      </w:r>
-      <w:proofErr w:type="spellEnd"/>
+      </w:pPr>
     </w:p>
     <w:p>
       <w:pPr>
         <w:rPr>
+          <w:b/>
+          <w:bCs/>
+          <w:sz w:val="24"/>
+          <w:szCs w:val="24"/>
           <w:lang w:val="da-DK"/>
         </w:rPr>
       </w:pPr>
+    </w:p>
+    <w:p>
+      <w:pPr>
+        <w:rPr>
+          <w:b/>
+          <w:bCs/>
+          <w:sz w:val="24"/>
+          <w:szCs w:val="24"/>
+          <w:lang w:val="da-DK"/>
+        </w:rPr>
+      </w:pPr>
+    </w:p>
+    <w:p>
+      <w:pPr>
+        <w:rPr>
+          <w:lang w:val="da-DK"/>
+        </w:rPr>
+      </w:pPr>
+      <w:r>
+        <w:rPr>
+          <w:b/>
+          <w:bCs/>
+          <w:sz w:val="24"/>
+          <w:szCs w:val="24"/>
+          <w:lang w:val="da-DK"/>
+        </w:rPr>
+        <w:t>Projektgruppe:</w:t>
+      </w:r>
+      <w:r>
+        <w:rPr>
+          <w:lang w:val="da-DK"/>
+        </w:rPr>
+        <w:br/>
+        <w:t>Asger Gitz-Johansen</w:t>
+      </w:r>
+      <w:r>
+        <w:rPr>
+          <w:lang w:val="da-DK"/>
+        </w:rPr>
+        <w:br/>
+        <w:t>Thomas GwynfrynMcCollin</w:t>
+      </w:r>
       <w:r>
         <w:rPr>
           <w:lang w:val="da-DK"/>
@@ -201,7 +167,13 @@
     <w:sdt>
       <w:sdtPr>
         <w:rPr>
-          <w:lang w:val="da-DK"/>
+          <w:rFonts w:asciiTheme="minorHAnsi" w:eastAsiaTheme="minorHAnsi" w:hAnsiTheme="minorHAnsi" w:cstheme="minorBidi"/>
+          <w:b w:val="0"/>
+          <w:bCs w:val="0"/>
+          <w:color w:val="auto"/>
+          <w:sz w:val="22"/>
+          <w:szCs w:val="22"/>
+          <w:lang w:val="da-DK" w:eastAsia="en-US"/>
         </w:rPr>
         <w:id w:val="-1465495775"/>
         <w:docPartObj>
@@ -211,12 +183,7 @@
       </w:sdtPr>
       <w:sdtEndPr>
         <w:rPr>
-          <w:rFonts w:asciiTheme="minorHAnsi" w:eastAsiaTheme="minorHAnsi" w:hAnsiTheme="minorHAnsi" w:cstheme="minorBidi"/>
           <w:noProof/>
-          <w:color w:val="auto"/>
-          <w:sz w:val="22"/>
-          <w:szCs w:val="22"/>
-          <w:lang w:eastAsia="en-US"/>
         </w:rPr>
       </w:sdtEndPr>
       <w:sdtContent>
@@ -241,7 +208,9 @@
               <w:tab w:val="right" w:leader="dot" w:pos="9962"/>
             </w:tabs>
             <w:rPr>
+              <w:rFonts w:eastAsiaTheme="minorEastAsia"/>
               <w:noProof/>
+              <w:lang w:val="da-DK" w:eastAsia="da-DK"/>
             </w:rPr>
           </w:pPr>
           <w:r>
@@ -259,7 +228,7 @@
             </w:rPr>
             <w:fldChar w:fldCharType="separate"/>
           </w:r>
-          <w:hyperlink w:anchor="_Toc386440232" w:history="1">
+          <w:hyperlink w:anchor="_Toc386489374" w:history="1">
             <w:r>
               <w:rPr>
                 <w:rStyle w:val="Hyperlink"/>
@@ -287,7 +256,7 @@
                 <w:noProof/>
                 <w:webHidden/>
               </w:rPr>
-              <w:instrText xml:space="preserve"> PAGEREF _Toc386440232 \h </w:instrText>
+              <w:instrText xml:space="preserve"> PAGEREF _Toc386489374 \h </w:instrText>
             </w:r>
             <w:r>
               <w:rPr>
@@ -325,10 +294,12 @@
               <w:tab w:val="right" w:leader="dot" w:pos="9962"/>
             </w:tabs>
             <w:rPr>
+              <w:rFonts w:eastAsiaTheme="minorEastAsia"/>
               <w:noProof/>
+              <w:lang w:val="da-DK" w:eastAsia="da-DK"/>
             </w:rPr>
           </w:pPr>
-          <w:hyperlink w:anchor="_Toc386440233" w:history="1">
+          <w:hyperlink w:anchor="_Toc386489375" w:history="1">
             <w:r>
               <w:rPr>
                 <w:rStyle w:val="Hyperlink"/>
@@ -356,7 +327,7 @@
                 <w:noProof/>
                 <w:webHidden/>
               </w:rPr>
-              <w:instrText xml:space="preserve"> PAGEREF _Toc386440233 \h </w:instrText>
+              <w:instrText xml:space="preserve"> PAGEREF _Toc386489375 \h </w:instrText>
             </w:r>
             <w:r>
               <w:rPr>
@@ -394,17 +365,88 @@
               <w:tab w:val="right" w:leader="dot" w:pos="9962"/>
             </w:tabs>
             <w:rPr>
+              <w:rFonts w:eastAsiaTheme="minorEastAsia"/>
+              <w:noProof/>
+              <w:lang w:val="da-DK" w:eastAsia="da-DK"/>
+            </w:rPr>
+          </w:pPr>
+          <w:hyperlink w:anchor="_Toc386489376" w:history="1">
+            <w:r>
+              <w:rPr>
+                <w:rStyle w:val="Hyperlink"/>
+                <w:noProof/>
+                <w:lang w:val="da-DK"/>
+              </w:rPr>
+              <w:t>Funktionsbeskrivelse</w:t>
+            </w:r>
+            <w:r>
+              <w:rPr>
+                <w:noProof/>
+                <w:webHidden/>
+              </w:rPr>
+              <w:tab/>
+            </w:r>
+            <w:r>
+              <w:rPr>
+                <w:noProof/>
+                <w:webHidden/>
+              </w:rPr>
+              <w:fldChar w:fldCharType="begin"/>
+            </w:r>
+            <w:r>
+              <w:rPr>
+                <w:noProof/>
+                <w:webHidden/>
+              </w:rPr>
+              <w:instrText xml:space="preserve"> PAGEREF _Toc386489376 \h </w:instrText>
+            </w:r>
+            <w:r>
+              <w:rPr>
+                <w:noProof/>
+                <w:webHidden/>
+              </w:rPr>
+            </w:r>
+            <w:r>
+              <w:rPr>
+                <w:noProof/>
+                <w:webHidden/>
+              </w:rPr>
+              <w:fldChar w:fldCharType="separate"/>
+            </w:r>
+            <w:r>
+              <w:rPr>
+                <w:noProof/>
+                <w:webHidden/>
+              </w:rPr>
+              <w:t>5</w:t>
+            </w:r>
+            <w:r>
+              <w:rPr>
+                <w:noProof/>
+                <w:webHidden/>
+              </w:rPr>
+              <w:fldChar w:fldCharType="end"/>
+            </w:r>
+          </w:hyperlink>
+        </w:p>
+        <w:p>
+          <w:pPr>
+            <w:pStyle w:val="TOC2"/>
+            <w:tabs>
+              <w:tab w:val="right" w:leader="dot" w:pos="9962"/>
+            </w:tabs>
+            <w:rPr>
               <w:noProof/>
             </w:rPr>
           </w:pPr>
-          <w:hyperlink w:anchor="_Toc386440234" w:history="1">
+          <w:hyperlink w:anchor="_Toc386489377" w:history="1">
             <w:r>
               <w:rPr>
                 <w:rStyle w:val="Hyperlink"/>
                 <w:noProof/>
                 <w:lang w:val="da-DK"/>
               </w:rPr>
-              <w:t>Funktionsbeskrivelse</w:t>
+              <w:t>Layout</w:t>
             </w:r>
             <w:r>
               <w:rPr>
@@ -425,7 +467,76 @@
                 <w:noProof/>
                 <w:webHidden/>
               </w:rPr>
-              <w:instrText xml:space="preserve"> PAGEREF _Toc386440234 \h </w:instrText>
+              <w:instrText xml:space="preserve"> PAGEREF _Toc386489377 \h </w:instrText>
+            </w:r>
+            <w:r>
+              <w:rPr>
+                <w:noProof/>
+                <w:webHidden/>
+              </w:rPr>
+            </w:r>
+            <w:r>
+              <w:rPr>
+                <w:noProof/>
+                <w:webHidden/>
+              </w:rPr>
+              <w:fldChar w:fldCharType="separate"/>
+            </w:r>
+            <w:r>
+              <w:rPr>
+                <w:noProof/>
+                <w:webHidden/>
+              </w:rPr>
+              <w:t>5</w:t>
+            </w:r>
+            <w:r>
+              <w:rPr>
+                <w:noProof/>
+                <w:webHidden/>
+              </w:rPr>
+              <w:fldChar w:fldCharType="end"/>
+            </w:r>
+          </w:hyperlink>
+        </w:p>
+        <w:p>
+          <w:pPr>
+            <w:pStyle w:val="TOC2"/>
+            <w:tabs>
+              <w:tab w:val="right" w:leader="dot" w:pos="9962"/>
+            </w:tabs>
+            <w:rPr>
+              <w:noProof/>
+            </w:rPr>
+          </w:pPr>
+          <w:hyperlink w:anchor="_Toc386489378" w:history="1">
+            <w:r>
+              <w:rPr>
+                <w:rStyle w:val="Hyperlink"/>
+                <w:noProof/>
+                <w:lang w:val="da-DK"/>
+              </w:rPr>
+              <w:t>Use Case</w:t>
+            </w:r>
+            <w:r>
+              <w:rPr>
+                <w:noProof/>
+                <w:webHidden/>
+              </w:rPr>
+              <w:tab/>
+            </w:r>
+            <w:r>
+              <w:rPr>
+                <w:noProof/>
+                <w:webHidden/>
+              </w:rPr>
+              <w:fldChar w:fldCharType="begin"/>
+            </w:r>
+            <w:r>
+              <w:rPr>
+                <w:noProof/>
+                <w:webHidden/>
+              </w:rPr>
+              <w:instrText xml:space="preserve"> PAGEREF _Toc386489378 \h </w:instrText>
             </w:r>
             <w:r>
               <w:rPr>
@@ -463,17 +574,88 @@
               <w:tab w:val="right" w:leader="dot" w:pos="9962"/>
             </w:tabs>
             <w:rPr>
+              <w:rFonts w:eastAsiaTheme="minorEastAsia"/>
+              <w:noProof/>
+              <w:lang w:val="da-DK" w:eastAsia="da-DK"/>
+            </w:rPr>
+          </w:pPr>
+          <w:hyperlink w:anchor="_Toc386489379" w:history="1">
+            <w:r>
+              <w:rPr>
+                <w:rStyle w:val="Hyperlink"/>
+                <w:noProof/>
+                <w:lang w:val="da-DK"/>
+              </w:rPr>
+              <w:t>Programdokumentation</w:t>
+            </w:r>
+            <w:r>
+              <w:rPr>
+                <w:noProof/>
+                <w:webHidden/>
+              </w:rPr>
+              <w:tab/>
+            </w:r>
+            <w:r>
+              <w:rPr>
+                <w:noProof/>
+                <w:webHidden/>
+              </w:rPr>
+              <w:fldChar w:fldCharType="begin"/>
+            </w:r>
+            <w:r>
+              <w:rPr>
+                <w:noProof/>
+                <w:webHidden/>
+              </w:rPr>
+              <w:instrText xml:space="preserve"> PAGEREF _Toc386489379 \h </w:instrText>
+            </w:r>
+            <w:r>
+              <w:rPr>
+                <w:noProof/>
+                <w:webHidden/>
+              </w:rPr>
+            </w:r>
+            <w:r>
+              <w:rPr>
+                <w:noProof/>
+                <w:webHidden/>
+              </w:rPr>
+              <w:fldChar w:fldCharType="separate"/>
+            </w:r>
+            <w:r>
+              <w:rPr>
+                <w:noProof/>
+                <w:webHidden/>
+              </w:rPr>
+              <w:t>6</w:t>
+            </w:r>
+            <w:r>
+              <w:rPr>
+                <w:noProof/>
+                <w:webHidden/>
+              </w:rPr>
+              <w:fldChar w:fldCharType="end"/>
+            </w:r>
+          </w:hyperlink>
+        </w:p>
+        <w:p>
+          <w:pPr>
+            <w:pStyle w:val="TOC2"/>
+            <w:tabs>
+              <w:tab w:val="right" w:leader="dot" w:pos="9962"/>
+            </w:tabs>
+            <w:rPr>
               <w:noProof/>
             </w:rPr>
           </w:pPr>
-          <w:hyperlink w:anchor="_Toc386440235" w:history="1">
+          <w:hyperlink w:anchor="_Toc386489380" w:history="1">
             <w:r>
               <w:rPr>
                 <w:rStyle w:val="Hyperlink"/>
                 <w:noProof/>
                 <w:lang w:val="da-DK"/>
               </w:rPr>
-              <w:t>Program documentation</w:t>
+              <w:t>Overordnet programbeskrivelse</w:t>
             </w:r>
             <w:r>
               <w:rPr>
@@ -494,7 +676,76 @@
                 <w:noProof/>
                 <w:webHidden/>
               </w:rPr>
-              <w:instrText xml:space="preserve"> PAGEREF _Toc386440235 \h </w:instrText>
+              <w:instrText xml:space="preserve"> PAGEREF _Toc386489380 \h </w:instrText>
+            </w:r>
+            <w:r>
+              <w:rPr>
+                <w:noProof/>
+                <w:webHidden/>
+              </w:rPr>
+            </w:r>
+            <w:r>
+              <w:rPr>
+                <w:noProof/>
+                <w:webHidden/>
+              </w:rPr>
+              <w:fldChar w:fldCharType="separate"/>
+            </w:r>
+            <w:r>
+              <w:rPr>
+                <w:noProof/>
+                <w:webHidden/>
+              </w:rPr>
+              <w:t>6</w:t>
+            </w:r>
+            <w:r>
+              <w:rPr>
+                <w:noProof/>
+                <w:webHidden/>
+              </w:rPr>
+              <w:fldChar w:fldCharType="end"/>
+            </w:r>
+          </w:hyperlink>
+        </w:p>
+        <w:p>
+          <w:pPr>
+            <w:pStyle w:val="TOC2"/>
+            <w:tabs>
+              <w:tab w:val="right" w:leader="dot" w:pos="9962"/>
+            </w:tabs>
+            <w:rPr>
+              <w:noProof/>
+            </w:rPr>
+          </w:pPr>
+          <w:hyperlink w:anchor="_Toc386489381" w:history="1">
+            <w:r>
+              <w:rPr>
+                <w:rStyle w:val="Hyperlink"/>
+                <w:noProof/>
+                <w:lang w:val="da-DK"/>
+              </w:rPr>
+              <w:t>Detaljeret gennemgang af udvalgte programdele</w:t>
+            </w:r>
+            <w:r>
+              <w:rPr>
+                <w:noProof/>
+                <w:webHidden/>
+              </w:rPr>
+              <w:tab/>
+            </w:r>
+            <w:r>
+              <w:rPr>
+                <w:noProof/>
+                <w:webHidden/>
+              </w:rPr>
+              <w:fldChar w:fldCharType="begin"/>
+            </w:r>
+            <w:r>
+              <w:rPr>
+                <w:noProof/>
+                <w:webHidden/>
+              </w:rPr>
+              <w:instrText xml:space="preserve"> PAGEREF _Toc386489381 \h </w:instrText>
             </w:r>
             <w:r>
               <w:rPr>
@@ -532,10 +783,12 @@
               <w:tab w:val="right" w:leader="dot" w:pos="9962"/>
             </w:tabs>
             <w:rPr>
+              <w:rFonts w:eastAsiaTheme="minorEastAsia"/>
               <w:noProof/>
+              <w:lang w:val="da-DK" w:eastAsia="da-DK"/>
             </w:rPr>
           </w:pPr>
-          <w:hyperlink w:anchor="_Toc386440236" w:history="1">
+          <w:hyperlink w:anchor="_Toc386489382" w:history="1">
             <w:r>
               <w:rPr>
                 <w:rStyle w:val="Hyperlink"/>
@@ -563,7 +816,7 @@
                 <w:noProof/>
                 <w:webHidden/>
               </w:rPr>
-              <w:instrText xml:space="preserve"> PAGEREF _Toc386440236 \h </w:instrText>
+              <w:instrText xml:space="preserve"> PAGEREF _Toc386489382 \h </w:instrText>
             </w:r>
             <w:r>
               <w:rPr>
@@ -583,7 +836,7 @@
                 <w:noProof/>
                 <w:webHidden/>
               </w:rPr>
-              <w:t>7</w:t>
+              <w:t>9</w:t>
             </w:r>
             <w:r>
               <w:rPr>
@@ -601,10 +854,12 @@
               <w:tab w:val="right" w:leader="dot" w:pos="9962"/>
             </w:tabs>
             <w:rPr>
+              <w:rFonts w:eastAsiaTheme="minorEastAsia"/>
               <w:noProof/>
+              <w:lang w:val="da-DK" w:eastAsia="da-DK"/>
             </w:rPr>
           </w:pPr>
-          <w:hyperlink w:anchor="_Toc386440237" w:history="1">
+          <w:hyperlink w:anchor="_Toc386489383" w:history="1">
             <w:r>
               <w:rPr>
                 <w:rStyle w:val="Hyperlink"/>
@@ -632,7 +887,7 @@
                 <w:noProof/>
                 <w:webHidden/>
               </w:rPr>
-              <w:instrText xml:space="preserve"> PAGEREF _Toc386440237 \h </w:instrText>
+              <w:instrText xml:space="preserve"> PAGEREF _Toc386489383 \h </w:instrText>
             </w:r>
             <w:r>
               <w:rPr>
@@ -652,7 +907,7 @@
                 <w:noProof/>
                 <w:webHidden/>
               </w:rPr>
-              <w:t>8</w:t>
+              <w:t>10</w:t>
             </w:r>
             <w:r>
               <w:rPr>
@@ -691,7 +946,7 @@
           <w:lang w:val="da-DK"/>
         </w:rPr>
       </w:pPr>
-      <w:bookmarkStart w:id="0" w:name="_Toc386440232"/>
+      <w:bookmarkStart w:id="0" w:name="_Toc386489374"/>
       <w:r>
         <w:rPr>
           <w:lang w:val="da-DK"/>
@@ -702,29 +957,22 @@
       <w:bookmarkEnd w:id="0"/>
     </w:p>
     <w:p>
-      <w:pPr>
-        <w:rPr>
-          <w:lang w:val="da-DK"/>
-        </w:rPr>
-      </w:pPr>
+      <w:r>
+        <w:t>I've been assigned the task of designing and creating a</w:t>
+      </w:r>
+      <w:r>
+        <w:t>n online competitive</w:t>
+      </w:r>
+      <w:r>
+        <w:t xml:space="preserve"> </w:t>
+      </w:r>
+      <w:r>
+        <w:t>first person shooter video game, where you can either team up or go against your friends in an arena type action. This report reflects my thoughts on how the programming of my product and process have been in this assignment. I will explain in detail how I dealt with the challenge of spawning and de-spawning players that die and gets revived to join the game/slaughter again.</w:t>
+      </w:r>
     </w:p>
+    <w:p/>
     <w:p>
-      <w:pPr>
-        <w:rPr>
-          <w:lang w:val="da-DK"/>
-        </w:rPr>
-      </w:pPr>
-    </w:p>
-    <w:p>
-      <w:pPr>
-        <w:rPr>
-          <w:lang w:val="da-DK"/>
-        </w:rPr>
-      </w:pPr>
-      <w:r>
-        <w:rPr>
-          <w:lang w:val="da-DK"/>
-        </w:rPr>
+      <w:r>
         <w:br w:type="page"/>
       </w:r>
     </w:p>
@@ -736,7 +984,7 @@
           <w:lang w:val="da-DK"/>
         </w:rPr>
       </w:pPr>
-      <w:bookmarkStart w:id="1" w:name="_Toc386440233"/>
+      <w:bookmarkStart w:id="1" w:name="_Toc386489375"/>
       <w:r>
         <w:rPr>
           <w:lang w:val="da-DK"/>
@@ -756,21 +1004,7 @@
         <w:rPr>
           <w:lang w:val="da-DK"/>
         </w:rPr>
-        <w:t xml:space="preserve">Jeg skal lave et produkt til en kunde (læreren). Produktet skal være et spil, som centralt består af en </w:t>
-      </w:r>
-      <w:proofErr w:type="spellStart"/>
-      <w:r>
-        <w:rPr>
-          <w:lang w:val="da-DK"/>
-        </w:rPr>
-        <w:t>multiplayer</w:t>
-      </w:r>
-      <w:proofErr w:type="spellEnd"/>
-      <w:r>
-        <w:rPr>
-          <w:lang w:val="da-DK"/>
-        </w:rPr>
-        <w:t xml:space="preserve"> komponent hvorved 2 til x personer kan løbe rundt i en arena og skyde hinanden ihjel. Udover det viser research at spillere, som ofte spiller den slags spil også kan lide at kunne lave deres egne våben. Dette er derfor også et krav til produktet.</w:t>
+        <w:t>Jeg skal lave et produkt til en kunde (læreren). Produktet skal være et spil, som centralt består af en multiplayer komponent hvorved 2 til x personer kan løbe rundt i en arena og skyde hinanden ihjel. Udover det viser research at spillere, som ofte spiller den slags spil også kan lide at kunne lave deres egne våben. Dette er derfor også et krav til produktet.</w:t>
       </w:r>
       <w:r>
         <w:rPr>
@@ -787,7 +1021,7 @@
           <w:lang w:val="da-DK"/>
         </w:rPr>
       </w:pPr>
-      <w:bookmarkStart w:id="2" w:name="_Toc386440234"/>
+      <w:bookmarkStart w:id="2" w:name="_Toc386489376"/>
       <w:r>
         <w:rPr>
           <w:lang w:val="da-DK"/>
@@ -806,66 +1040,29 @@
       </w:pPr>
       <w:r>
         <w:rPr>
-          <w:lang w:val="da-DK"/>
-        </w:rPr>
-        <w:t>Layout</w:t>
-      </w:r>
-    </w:p>
-    <w:p>
-      <w:pPr>
-        <w:rPr>
-          <w:lang w:val="da-DK"/>
-        </w:rPr>
-      </w:pPr>
-      <w:r>
-        <w:rPr>
-          <w:lang w:val="da-DK"/>
-        </w:rPr>
-        <w:t xml:space="preserve">Det visuelle layout af spillet er meget inspireret fra andre skydespil såsom Call of </w:t>
-      </w:r>
-      <w:proofErr w:type="spellStart"/>
-      <w:r>
-        <w:rPr>
-          <w:lang w:val="da-DK"/>
-        </w:rPr>
-        <w:t>Duty</w:t>
-      </w:r>
-      <w:proofErr w:type="spellEnd"/>
-      <w:r>
-        <w:rPr>
-          <w:lang w:val="da-DK"/>
-        </w:rPr>
-        <w:t>, Halo og Battlefield. Eftersom spillet er et skydespil gav det kun menin</w:t>
-      </w:r>
-      <w:r>
-        <w:rPr>
-          <w:lang w:val="da-DK"/>
-        </w:rPr>
-        <w:t xml:space="preserve">g at </w:t>
-      </w:r>
-      <w:r>
-        <w:rPr>
-          <w:lang w:val="da-DK"/>
-        </w:rPr>
-        <w:t xml:space="preserve">sætte geværet i det nedre højre hjørne, da de fleste folk er højrehånden. </w:t>
-      </w:r>
-      <w:bookmarkStart w:id="3" w:name="_GoBack"/>
-      <w:bookmarkEnd w:id="3"/>
-    </w:p>
-    <w:p>
-      <w:pPr>
-        <w:rPr>
-          <w:lang w:val="da-DK"/>
-        </w:rPr>
-      </w:pPr>
-      <w:r>
-        <w:rPr>
           <w:noProof/>
+          <w:lang w:val="da-DK" w:eastAsia="da-DK"/>
         </w:rPr>
         <w:drawing>
-          <wp:inline distT="0" distB="0" distL="0" distR="0" wp14:anchorId="6005BE8A" wp14:editId="58EC84AE">
-            <wp:extent cx="3733800" cy="2816520"/>
-            <wp:effectExtent l="0" t="0" r="0" b="3175"/>
+          <wp:anchor distT="0" distB="0" distL="114300" distR="114300" simplePos="0" relativeHeight="251658240" behindDoc="1" locked="0" layoutInCell="1" allowOverlap="1">
+            <wp:simplePos x="0" y="0"/>
+            <wp:positionH relativeFrom="column">
+              <wp:posOffset>3518535</wp:posOffset>
+            </wp:positionH>
+            <wp:positionV relativeFrom="paragraph">
+              <wp:posOffset>480060</wp:posOffset>
+            </wp:positionV>
+            <wp:extent cx="2886075" cy="2181225"/>
+            <wp:effectExtent l="19050" t="0" r="9525" b="0"/>
+            <wp:wrapTight wrapText="bothSides">
+              <wp:wrapPolygon edited="0">
+                <wp:start x="-143" y="0"/>
+                <wp:lineTo x="-143" y="21506"/>
+                <wp:lineTo x="21671" y="21506"/>
+                <wp:lineTo x="21671" y="0"/>
+                <wp:lineTo x="-143" y="0"/>
+              </wp:wrapPolygon>
+            </wp:wrapTight>
             <wp:docPr id="2" name="Picture 2"/>
             <wp:cNvGraphicFramePr>
               <a:graphicFrameLocks xmlns:a="http://schemas.openxmlformats.org/drawingml/2006/main" noChangeAspect="1"/>
@@ -878,7 +1075,7 @@
                     <pic:cNvPicPr/>
                   </pic:nvPicPr>
                   <pic:blipFill>
-                    <a:blip r:embed="rId9"/>
+                    <a:blip r:embed="rId8"/>
                     <a:stretch>
                       <a:fillRect/>
                     </a:stretch>
@@ -886,7 +1083,7 @@
                   <pic:spPr>
                     <a:xfrm>
                       <a:off x="0" y="0"/>
-                      <a:ext cx="3733800" cy="2816520"/>
+                      <a:ext cx="2886075" cy="2181225"/>
                     </a:xfrm>
                     <a:prstGeom prst="rect">
                       <a:avLst/>
@@ -895,8 +1092,140 @@
                 </pic:pic>
               </a:graphicData>
             </a:graphic>
-          </wp:inline>
+          </wp:anchor>
         </w:drawing>
+      </w:r>
+      <w:bookmarkStart w:id="3" w:name="_Toc386489377"/>
+      <w:r>
+        <w:rPr>
+          <w:lang w:val="da-DK"/>
+        </w:rPr>
+        <w:t>Layout</w:t>
+      </w:r>
+      <w:bookmarkEnd w:id="3"/>
+    </w:p>
+    <w:p>
+      <w:pPr>
+        <w:rPr>
+          <w:lang w:val="da-DK"/>
+        </w:rPr>
+      </w:pPr>
+      <w:r>
+        <w:rPr>
+          <w:lang w:val="da-DK"/>
+        </w:rPr>
+        <w:t xml:space="preserve">Programmet er et online multiplayer kompetitivt skydespil med fokus på at slå andre spillere ihjæl. </w:t>
+      </w:r>
+      <w:r>
+        <w:rPr>
+          <w:lang w:val="da-DK"/>
+        </w:rPr>
+        <w:t>Det visuelle layout af spillet er meget inspireret fra andre skydespil såsom Call of Duty, Halo og Battlefield. Eftersom spillet er et skydespil gav det kun menin</w:t>
+      </w:r>
+      <w:r>
+        <w:rPr>
+          <w:lang w:val="da-DK"/>
+        </w:rPr>
+        <w:t xml:space="preserve">g at </w:t>
+      </w:r>
+      <w:r>
+        <w:rPr>
+          <w:lang w:val="da-DK"/>
+        </w:rPr>
+        <w:t>sætte g</w:t>
+      </w:r>
+      <w:r>
+        <w:rPr>
+          <w:lang w:val="da-DK"/>
+        </w:rPr>
+        <w:t>eværet i det nedre højre hjørne. Også</w:t>
+      </w:r>
+      <w:r>
+        <w:rPr>
+          <w:lang w:val="da-DK"/>
+        </w:rPr>
+        <w:t xml:space="preserve"> da de fleste folk er højrehå</w:t>
+      </w:r>
+      <w:r>
+        <w:rPr>
+          <w:lang w:val="da-DK"/>
+        </w:rPr>
+        <w:t>ndet, giver det også mening for spilleren at "holde" våbnet i højre hånd på skærmen</w:t>
+      </w:r>
+      <w:r>
+        <w:rPr>
+          <w:lang w:val="da-DK"/>
+        </w:rPr>
+        <w:t>.</w:t>
+      </w:r>
+      <w:r>
+        <w:rPr>
+          <w:lang w:val="da-DK"/>
+        </w:rPr>
+        <w:t xml:space="preserve"> </w:t>
+      </w:r>
+      <w:r>
+        <w:rPr>
+          <w:lang w:val="da-DK"/>
+        </w:rPr>
+        <w:br/>
+        <w:t xml:space="preserve">Den grafiske stil i spillet har jeg valgt skulle være en form for neon-cyber-sci-fi stil med meget fremtrædene farver brugt allermest til highligts af vigtige objekter i spillet. </w:t>
+      </w:r>
+      <w:r>
+        <w:rPr>
+          <w:lang w:val="da-DK"/>
+        </w:rPr>
+        <w:t xml:space="preserve"> </w:t>
+      </w:r>
+      <w:bookmarkStart w:id="4" w:name="_GoBack"/>
+      <w:bookmarkEnd w:id="4"/>
+    </w:p>
+    <w:p>
+      <w:pPr>
+        <w:pStyle w:val="Heading2"/>
+        <w:rPr>
+          <w:lang w:val="da-DK"/>
+        </w:rPr>
+      </w:pPr>
+      <w:bookmarkStart w:id="5" w:name="_Toc386489378"/>
+      <w:r>
+        <w:rPr>
+          <w:lang w:val="da-DK"/>
+        </w:rPr>
+        <w:t>Use Case</w:t>
+      </w:r>
+      <w:bookmarkEnd w:id="5"/>
+    </w:p>
+    <w:p>
+      <w:pPr>
+        <w:rPr>
+          <w:lang w:val="da-DK"/>
+        </w:rPr>
+      </w:pPr>
+      <w:r>
+        <w:rPr>
+          <w:lang w:val="da-DK"/>
+        </w:rPr>
+        <w:t xml:space="preserve">En gruppe brugere sætter spillet op til et LAN-party. En fra LANet vælger at hoste et spil og ved hjælp af enten en ekstern hjemmeside eller ved at åbne en komandopromt, finder han ud af hvad hans ip-adresse er. Han fortæller de andre til LAN-partyet hans addresse, så de kan logge ind på den. Så snart der er en der er forbundet til serveren bliver scenen kaldet "Map01" loadet og </w:t>
+      </w:r>
+      <w:r>
+        <w:rPr>
+          <w:lang w:val="da-DK"/>
+        </w:rPr>
+        <w:t xml:space="preserve">hver spiller får muligheden for at vælge et hold de gerne vil spille som: Rød eller blå Hvert hold spiller da mod hinanden og målet er at skyde så mange modstandere som muligt. Spillerne har også mulighed for at samle en skjold power-up op, som giver dem en lidt bedre fordel end de andre spillere. Hver spiller har også mulighed for at kunne customize sit våben. Ved at trykke på tasten "T" toggler man </w:t>
+      </w:r>
+      <w:r>
+        <w:rPr>
+          <w:lang w:val="da-DK"/>
+        </w:rPr>
+        <w:t>customization menuen, som man så kan bruge til at ændre sit våben. Det har dog ingen effekt på gameplayet at ændre på våbnet.</w:t>
+      </w:r>
+      <w:r>
+        <w:rPr>
+          <w:lang w:val="da-DK"/>
+        </w:rPr>
+        <w:br/>
+        <w:t>Det var planlagt at når en spiller døde ville der være et scoring system, som ville holde styr på de to holds point og der ville være udvalgt en vinder af kampen når en hvis mængde point var opnået. Denne feature blev dog forhindret eftersom vi løb tør for tid.</w:t>
       </w:r>
     </w:p>
     <w:p>
@@ -920,7 +1249,7 @@
           <w:lang w:val="da-DK"/>
         </w:rPr>
       </w:pPr>
-      <w:bookmarkStart w:id="4" w:name="_Toc386440235"/>
+      <w:bookmarkStart w:id="6" w:name="_Toc386489379"/>
       <w:r>
         <w:rPr>
           <w:lang w:val="da-DK"/>
@@ -946,14 +1275,1638 @@
         </w:rPr>
         <w:t>umentation</w:t>
       </w:r>
-      <w:bookmarkEnd w:id="4"/>
+      <w:bookmarkEnd w:id="6"/>
     </w:p>
     <w:p>
       <w:pPr>
+        <w:pStyle w:val="Heading2"/>
         <w:rPr>
           <w:lang w:val="da-DK"/>
         </w:rPr>
       </w:pPr>
+      <w:bookmarkStart w:id="7" w:name="_Toc386489380"/>
+      <w:r>
+        <w:rPr>
+          <w:lang w:val="da-DK"/>
+        </w:rPr>
+        <w:t>Overordnet programbeskrivelse</w:t>
+      </w:r>
+      <w:bookmarkEnd w:id="7"/>
+    </w:p>
+    <w:p>
+      <w:pPr>
+        <w:rPr>
+          <w:lang w:val="da-DK"/>
+        </w:rPr>
+      </w:pPr>
+      <w:r>
+        <w:rPr>
+          <w:lang w:val="da-DK"/>
+        </w:rPr>
+        <w:t>Jeg har valgt at anvende unity3Ds indbyggede RPC calls til at sende næsten alt information frem og tilbage mellem klienter. Alternativet var at bruge unity3Ds NetworkView komponents state syncronization, hvilket jeg personligt føler er meget buggy og har tendens til at glitche helt vildt ud når man anvender mange af dem, som jeg gør i Capsule Combat 2. Hver gang man skyder, spawner man en effekt over netværket, som sletter sig igen rimelig hurtigt efter den er blevet spawnet. Hvis jeg brugte state syncronization til at synkronisere positionen og rotationen af effekten i stedet for et enkelt call når de spawner, ville spillet glitche ud oftere end det allerede gør.</w:t>
+      </w:r>
+    </w:p>
+    <w:p>
+      <w:pPr>
+        <w:pStyle w:val="Heading2"/>
+        <w:rPr>
+          <w:lang w:val="da-DK"/>
+        </w:rPr>
+      </w:pPr>
+      <w:bookmarkStart w:id="8" w:name="_Toc386489381"/>
+      <w:r>
+        <w:rPr>
+          <w:lang w:val="da-DK"/>
+        </w:rPr>
+        <w:t>Detaljeret gennemgang af udvalgte programdele</w:t>
+      </w:r>
+      <w:bookmarkEnd w:id="8"/>
+    </w:p>
+    <w:p>
+      <w:pPr>
+        <w:rPr>
+          <w:rFonts w:cstheme="minorHAnsi"/>
+          <w:lang w:val="da-DK"/>
+        </w:rPr>
+      </w:pPr>
+      <w:r>
+        <w:rPr>
+          <w:lang w:val="da-DK"/>
+        </w:rPr>
+        <w:t xml:space="preserve">Jeg har valgt at beskrive </w:t>
+      </w:r>
+      <w:r>
+        <w:rPr>
+          <w:rFonts w:ascii="Courier New" w:hAnsi="Courier New" w:cs="Courier New"/>
+          <w:sz w:val="20"/>
+          <w:lang w:val="da-DK"/>
+        </w:rPr>
+        <w:t>GameManagaer</w:t>
+      </w:r>
+      <w:r>
+        <w:rPr>
+          <w:rFonts w:ascii="Courier New" w:hAnsi="Courier New" w:cs="Courier New"/>
+          <w:sz w:val="20"/>
+          <w:lang w:val="da-DK"/>
+        </w:rPr>
+        <w:t>.cs</w:t>
+      </w:r>
+      <w:r>
+        <w:rPr>
+          <w:rFonts w:ascii="Courier New" w:hAnsi="Courier New" w:cs="Courier New"/>
+          <w:lang w:val="da-DK"/>
+        </w:rPr>
+        <w:t xml:space="preserve"> </w:t>
+      </w:r>
+      <w:r>
+        <w:rPr>
+          <w:rFonts w:cstheme="minorHAnsi"/>
+          <w:lang w:val="da-DK"/>
+        </w:rPr>
+        <w:t xml:space="preserve">eftersom den indeholder noget interesant netværks kode. </w:t>
+      </w:r>
+      <w:r>
+        <w:rPr>
+          <w:rFonts w:cstheme="minorHAnsi"/>
+          <w:lang w:val="da-DK"/>
+        </w:rPr>
+        <w:t>Jeg vil derfor gå i dybde og næsten linje for linje forklare hvad der foregår.</w:t>
+      </w:r>
+      <w:r>
+        <w:rPr>
+          <w:rFonts w:cstheme="minorHAnsi"/>
+          <w:lang w:val="da-DK"/>
+        </w:rPr>
+        <w:t xml:space="preserve"> Kildekoden følger med arkivet, så hvis noget af koden her i journalen virker lille eller ulæselig på nogen måde, råder jeg at man åbner koden ved siden af og følger med.</w:t>
+      </w:r>
+      <w:r>
+        <w:rPr>
+          <w:rFonts w:cstheme="minorHAnsi"/>
+          <w:lang w:val="da-DK"/>
+        </w:rPr>
+        <w:br/>
+      </w:r>
+      <w:r>
+        <w:rPr>
+          <w:rFonts w:cstheme="minorHAnsi"/>
+          <w:noProof/>
+          <w:lang w:val="da-DK" w:eastAsia="da-DK"/>
+        </w:rPr>
+        <w:drawing>
+          <wp:inline distT="0" distB="0" distL="0" distR="0">
+            <wp:extent cx="3637722" cy="1908313"/>
+            <wp:effectExtent l="19050" t="0" r="828" b="0"/>
+            <wp:docPr id="4" name="Picture 2"/>
+            <wp:cNvGraphicFramePr>
+              <a:graphicFrameLocks xmlns:a="http://schemas.openxmlformats.org/drawingml/2006/main" noChangeAspect="1"/>
+            </wp:cNvGraphicFramePr>
+            <a:graphic xmlns:a="http://schemas.openxmlformats.org/drawingml/2006/main">
+              <a:graphicData uri="http://schemas.openxmlformats.org/drawingml/2006/picture">
+                <pic:pic xmlns:pic="http://schemas.openxmlformats.org/drawingml/2006/picture">
+                  <pic:nvPicPr>
+                    <pic:cNvPr id="0" name="Picture 2"/>
+                    <pic:cNvPicPr>
+                      <a:picLocks noChangeAspect="1" noChangeArrowheads="1"/>
+                    </pic:cNvPicPr>
+                  </pic:nvPicPr>
+                  <pic:blipFill>
+                    <a:blip r:embed="rId9"/>
+                    <a:srcRect/>
+                    <a:stretch>
+                      <a:fillRect/>
+                    </a:stretch>
+                  </pic:blipFill>
+                  <pic:spPr bwMode="auto">
+                    <a:xfrm>
+                      <a:off x="0" y="0"/>
+                      <a:ext cx="3637722" cy="1908313"/>
+                    </a:xfrm>
+                    <a:prstGeom prst="rect">
+                      <a:avLst/>
+                    </a:prstGeom>
+                    <a:noFill/>
+                    <a:ln w="9525">
+                      <a:noFill/>
+                      <a:miter lim="800000"/>
+                      <a:headEnd/>
+                      <a:tailEnd/>
+                    </a:ln>
+                  </pic:spPr>
+                </pic:pic>
+              </a:graphicData>
+            </a:graphic>
+          </wp:inline>
+        </w:drawing>
+      </w:r>
+      <w:r>
+        <w:rPr>
+          <w:rFonts w:cstheme="minorHAnsi"/>
+          <w:lang w:val="da-DK"/>
+        </w:rPr>
+        <w:br/>
+        <w:t xml:space="preserve">I starten af min klasse </w:t>
+      </w:r>
+      <w:r>
+        <w:rPr>
+          <w:rFonts w:ascii="Courier New" w:hAnsi="Courier New" w:cs="Courier New"/>
+          <w:color w:val="F79646" w:themeColor="accent6"/>
+          <w:sz w:val="20"/>
+          <w:lang w:val="da-DK"/>
+        </w:rPr>
+        <w:t>GameManager</w:t>
+      </w:r>
+      <w:r>
+        <w:rPr>
+          <w:rFonts w:cstheme="minorHAnsi"/>
+          <w:sz w:val="20"/>
+          <w:lang w:val="da-DK"/>
+        </w:rPr>
+        <w:t xml:space="preserve"> </w:t>
+      </w:r>
+      <w:r>
+        <w:rPr>
+          <w:rFonts w:cstheme="minorHAnsi"/>
+          <w:lang w:val="da-DK"/>
+        </w:rPr>
+        <w:t xml:space="preserve">som nedaver fra </w:t>
+      </w:r>
+      <w:r>
+        <w:rPr>
+          <w:rFonts w:ascii="Courier New" w:hAnsi="Courier New" w:cs="Courier New"/>
+          <w:color w:val="F79646" w:themeColor="accent6"/>
+          <w:sz w:val="20"/>
+          <w:lang w:val="da-DK"/>
+        </w:rPr>
+        <w:t>MonoBehavior</w:t>
+      </w:r>
+      <w:r>
+        <w:rPr>
+          <w:rFonts w:ascii="Courier New" w:hAnsi="Courier New" w:cs="Courier New"/>
+          <w:sz w:val="20"/>
+          <w:lang w:val="da-DK"/>
+        </w:rPr>
+        <w:t xml:space="preserve"> </w:t>
+      </w:r>
+      <w:r>
+        <w:rPr>
+          <w:rFonts w:cstheme="minorHAnsi"/>
+          <w:lang w:val="da-DK"/>
+        </w:rPr>
+        <w:t xml:space="preserve">har jeg defineret </w:t>
+      </w:r>
+      <w:r>
+        <w:rPr>
+          <w:rFonts w:cstheme="minorHAnsi"/>
+          <w:lang w:val="da-DK"/>
+        </w:rPr>
+        <w:t xml:space="preserve">mine variabler: </w:t>
+      </w:r>
+      <w:r>
+        <w:rPr>
+          <w:rFonts w:ascii="Courier New" w:hAnsi="Courier New" w:cs="Courier New"/>
+          <w:color w:val="F79646" w:themeColor="accent6"/>
+          <w:sz w:val="20"/>
+          <w:lang w:val="da-DK"/>
+        </w:rPr>
+        <w:t>turnOffWhenSpawn</w:t>
+      </w:r>
+      <w:r>
+        <w:rPr>
+          <w:rFonts w:cstheme="minorHAnsi"/>
+          <w:sz w:val="20"/>
+          <w:lang w:val="da-DK"/>
+        </w:rPr>
+        <w:t xml:space="preserve"> </w:t>
+      </w:r>
+      <w:r>
+        <w:rPr>
+          <w:rFonts w:cstheme="minorHAnsi"/>
+          <w:lang w:val="da-DK"/>
+        </w:rPr>
+        <w:t xml:space="preserve">er af typen </w:t>
+      </w:r>
+      <w:r>
+        <w:rPr>
+          <w:rFonts w:ascii="Courier New" w:hAnsi="Courier New" w:cs="Courier New"/>
+          <w:color w:val="F79646" w:themeColor="accent6"/>
+          <w:sz w:val="20"/>
+          <w:lang w:val="da-DK"/>
+        </w:rPr>
+        <w:t>Camera</w:t>
+      </w:r>
+      <w:r>
+        <w:rPr>
+          <w:rFonts w:cstheme="minorHAnsi"/>
+          <w:sz w:val="20"/>
+          <w:lang w:val="da-DK"/>
+        </w:rPr>
+        <w:t xml:space="preserve"> </w:t>
+      </w:r>
+      <w:r>
+        <w:rPr>
+          <w:rFonts w:cstheme="minorHAnsi"/>
+          <w:lang w:val="da-DK"/>
+        </w:rPr>
+        <w:t xml:space="preserve">og er sat til at være det kamera der er aktiveret, når man er død lokalt. Det kamera er også aktivt inden man vælger et hold, og jeg deaktiverer det længere ned i koden når man spawner på et hold. </w:t>
+      </w:r>
+      <w:r>
+        <w:rPr>
+          <w:rFonts w:ascii="Courier New" w:hAnsi="Courier New" w:cs="Courier New"/>
+          <w:color w:val="F79646" w:themeColor="accent6"/>
+          <w:sz w:val="20"/>
+          <w:lang w:val="da-DK"/>
+        </w:rPr>
+        <w:t>redPlayer</w:t>
+      </w:r>
+      <w:r>
+        <w:rPr>
+          <w:rFonts w:cstheme="minorHAnsi"/>
+          <w:sz w:val="20"/>
+          <w:lang w:val="da-DK"/>
+        </w:rPr>
+        <w:t xml:space="preserve"> </w:t>
+      </w:r>
+      <w:r>
+        <w:rPr>
+          <w:rFonts w:cstheme="minorHAnsi"/>
+          <w:lang w:val="da-DK"/>
+        </w:rPr>
+        <w:t xml:space="preserve">og </w:t>
+      </w:r>
+      <w:r>
+        <w:rPr>
+          <w:rFonts w:ascii="Courier New" w:hAnsi="Courier New" w:cs="Courier New"/>
+          <w:color w:val="F79646" w:themeColor="accent6"/>
+          <w:sz w:val="20"/>
+          <w:lang w:val="da-DK"/>
+        </w:rPr>
+        <w:t>bluePlayer</w:t>
+      </w:r>
+      <w:r>
+        <w:rPr>
+          <w:rFonts w:cstheme="minorHAnsi"/>
+          <w:sz w:val="20"/>
+          <w:lang w:val="da-DK"/>
+        </w:rPr>
+        <w:t xml:space="preserve"> </w:t>
+      </w:r>
+      <w:r>
+        <w:rPr>
+          <w:rFonts w:cstheme="minorHAnsi"/>
+          <w:lang w:val="da-DK"/>
+        </w:rPr>
+        <w:t xml:space="preserve">er sat til at være deres respektable prefabs så jeg kan bruge dem til at spawne spillerne. </w:t>
+      </w:r>
+      <w:r>
+        <w:rPr>
+          <w:rFonts w:ascii="Courier New" w:hAnsi="Courier New" w:cs="Courier New"/>
+          <w:color w:val="F79646" w:themeColor="accent6"/>
+          <w:sz w:val="20"/>
+          <w:lang w:val="da-DK"/>
+        </w:rPr>
+        <w:t>allPlayers</w:t>
+      </w:r>
+      <w:r>
+        <w:rPr>
+          <w:rFonts w:cstheme="minorHAnsi"/>
+          <w:sz w:val="20"/>
+          <w:lang w:val="da-DK"/>
+        </w:rPr>
+        <w:t xml:space="preserve"> </w:t>
+      </w:r>
+      <w:r>
+        <w:rPr>
+          <w:rFonts w:cstheme="minorHAnsi"/>
+          <w:lang w:val="da-DK"/>
+        </w:rPr>
+        <w:t xml:space="preserve">er en liste over alle spillere som er forbundet til spillet. Den er dog ikke rigtig i brug eftersom jeg ikke fik lavet scoring. Det samme gælder for variablen </w:t>
+      </w:r>
+      <w:r>
+        <w:rPr>
+          <w:rFonts w:ascii="Courier New" w:hAnsi="Courier New" w:cs="Courier New"/>
+          <w:color w:val="F79646" w:themeColor="accent6"/>
+          <w:sz w:val="20"/>
+          <w:lang w:val="da-DK"/>
+        </w:rPr>
+        <w:t>playerScore</w:t>
+      </w:r>
+      <w:r>
+        <w:rPr>
+          <w:rFonts w:cstheme="minorHAnsi"/>
+          <w:lang w:val="da-DK"/>
+        </w:rPr>
+        <w:t xml:space="preserve">. </w:t>
+      </w:r>
+      <w:r>
+        <w:rPr>
+          <w:rFonts w:ascii="Courier New" w:hAnsi="Courier New" w:cs="Courier New"/>
+          <w:color w:val="F79646" w:themeColor="accent6"/>
+          <w:sz w:val="20"/>
+          <w:lang w:val="da-DK"/>
+        </w:rPr>
+        <w:t>redSpawnpoints</w:t>
+      </w:r>
+      <w:r>
+        <w:rPr>
+          <w:rFonts w:cstheme="minorHAnsi"/>
+          <w:sz w:val="20"/>
+          <w:lang w:val="da-DK"/>
+        </w:rPr>
+        <w:t xml:space="preserve"> </w:t>
+      </w:r>
+      <w:r>
+        <w:rPr>
+          <w:rFonts w:cstheme="minorHAnsi"/>
+          <w:lang w:val="da-DK"/>
+        </w:rPr>
+        <w:t xml:space="preserve">og </w:t>
+      </w:r>
+      <w:r>
+        <w:rPr>
+          <w:rFonts w:ascii="Courier New" w:hAnsi="Courier New" w:cs="Courier New"/>
+          <w:color w:val="F79646" w:themeColor="accent6"/>
+          <w:sz w:val="20"/>
+          <w:lang w:val="da-DK"/>
+        </w:rPr>
+        <w:t>blueSpawnpoints</w:t>
+      </w:r>
+      <w:r>
+        <w:rPr>
+          <w:rFonts w:cstheme="minorHAnsi"/>
+          <w:sz w:val="20"/>
+          <w:lang w:val="da-DK"/>
+        </w:rPr>
+        <w:t xml:space="preserve"> </w:t>
+      </w:r>
+      <w:r>
+        <w:rPr>
+          <w:rFonts w:cstheme="minorHAnsi"/>
+          <w:lang w:val="da-DK"/>
+        </w:rPr>
+        <w:t>er lister af de forskellige spawn punkter der er på mappen. Jeg har kun et spawnpoint for hvert hold i den nuværende bane, men det er ment at der skal være flere</w:t>
+      </w:r>
+      <w:r>
+        <w:rPr>
+          <w:rFonts w:cstheme="minorHAnsi"/>
+          <w:lang w:val="da-DK"/>
+        </w:rPr>
+        <w:t xml:space="preserve">. Variablen </w:t>
+      </w:r>
+      <w:r>
+        <w:rPr>
+          <w:rFonts w:ascii="Courier New" w:hAnsi="Courier New" w:cs="Courier New"/>
+          <w:color w:val="F79646" w:themeColor="accent6"/>
+          <w:sz w:val="20"/>
+          <w:lang w:val="da-DK"/>
+        </w:rPr>
+        <w:t>counter</w:t>
+      </w:r>
+      <w:r>
+        <w:rPr>
+          <w:rFonts w:cstheme="minorHAnsi"/>
+          <w:sz w:val="20"/>
+          <w:lang w:val="da-DK"/>
+        </w:rPr>
+        <w:t xml:space="preserve"> </w:t>
+      </w:r>
+      <w:r>
+        <w:rPr>
+          <w:rFonts w:cstheme="minorHAnsi"/>
+          <w:lang w:val="da-DK"/>
+        </w:rPr>
+        <w:t xml:space="preserve">bruges til at nedtælle hvor lang tid der er tilbage når man er død. Den bruges kun til den visuelle del og ikke den faktiske nedtælling. Variablen </w:t>
+      </w:r>
+      <w:r>
+        <w:rPr>
+          <w:rFonts w:ascii="Courier New" w:hAnsi="Courier New" w:cs="Courier New"/>
+          <w:color w:val="F79646" w:themeColor="accent6"/>
+          <w:sz w:val="20"/>
+          <w:lang w:val="da-DK"/>
+        </w:rPr>
+        <w:t>death</w:t>
+      </w:r>
+      <w:r>
+        <w:rPr>
+          <w:rFonts w:cstheme="minorHAnsi"/>
+          <w:sz w:val="20"/>
+          <w:lang w:val="da-DK"/>
+        </w:rPr>
+        <w:t xml:space="preserve"> </w:t>
+      </w:r>
+      <w:r>
+        <w:rPr>
+          <w:rFonts w:cstheme="minorHAnsi"/>
+          <w:lang w:val="da-DK"/>
+        </w:rPr>
+        <w:t xml:space="preserve">er hvad den lyder som. Når den er af falsk værdi er den lokale spiller i live, hvis ikke er han død. Den sidste variabel, som jeg definerer i starten af klassen er </w:t>
+      </w:r>
+      <w:r>
+        <w:rPr>
+          <w:rFonts w:ascii="Courier New" w:hAnsi="Courier New" w:cs="Courier New"/>
+          <w:color w:val="F79646" w:themeColor="accent6"/>
+          <w:sz w:val="20"/>
+          <w:lang w:val="da-DK"/>
+        </w:rPr>
+        <w:t>selectedTeam</w:t>
+      </w:r>
+      <w:r>
+        <w:rPr>
+          <w:rFonts w:cstheme="minorHAnsi"/>
+          <w:lang w:val="da-DK"/>
+        </w:rPr>
+        <w:t xml:space="preserve">. Den bruges til at tjekke om man har valgt sit hold og bruges i sammenhæng med </w:t>
+      </w:r>
+      <w:r>
+        <w:rPr>
+          <w:rFonts w:ascii="Courier New" w:hAnsi="Courier New" w:cs="Courier New"/>
+          <w:color w:val="F79646" w:themeColor="accent6"/>
+          <w:sz w:val="20"/>
+          <w:lang w:val="da-DK"/>
+        </w:rPr>
+        <w:t>turnOffWhenSpawn</w:t>
+      </w:r>
+      <w:r>
+        <w:rPr>
+          <w:rFonts w:cstheme="minorHAnsi"/>
+          <w:sz w:val="20"/>
+          <w:lang w:val="da-DK"/>
+        </w:rPr>
+        <w:t xml:space="preserve"> </w:t>
+      </w:r>
+      <w:r>
+        <w:rPr>
+          <w:rFonts w:cstheme="minorHAnsi"/>
+          <w:lang w:val="da-DK"/>
+        </w:rPr>
+        <w:t>variablen.</w:t>
+      </w:r>
+    </w:p>
+    <w:p>
+      <w:pPr>
+        <w:rPr>
+          <w:rFonts w:cstheme="minorHAnsi"/>
+          <w:lang w:val="da-DK"/>
+        </w:rPr>
+      </w:pPr>
+      <w:r>
+        <w:rPr>
+          <w:rFonts w:cstheme="minorHAnsi"/>
+          <w:noProof/>
+          <w:lang w:val="da-DK" w:eastAsia="da-DK"/>
+        </w:rPr>
+        <w:lastRenderedPageBreak/>
+        <w:drawing>
+          <wp:inline distT="0" distB="0" distL="0" distR="0">
+            <wp:extent cx="3528222" cy="1820849"/>
+            <wp:effectExtent l="19050" t="0" r="0" b="0"/>
+            <wp:docPr id="5" name="Picture 5"/>
+            <wp:cNvGraphicFramePr>
+              <a:graphicFrameLocks xmlns:a="http://schemas.openxmlformats.org/drawingml/2006/main" noChangeAspect="1"/>
+            </wp:cNvGraphicFramePr>
+            <a:graphic xmlns:a="http://schemas.openxmlformats.org/drawingml/2006/main">
+              <a:graphicData uri="http://schemas.openxmlformats.org/drawingml/2006/picture">
+                <pic:pic xmlns:pic="http://schemas.openxmlformats.org/drawingml/2006/picture">
+                  <pic:nvPicPr>
+                    <pic:cNvPr id="0" name="Picture 5"/>
+                    <pic:cNvPicPr>
+                      <a:picLocks noChangeAspect="1" noChangeArrowheads="1"/>
+                    </pic:cNvPicPr>
+                  </pic:nvPicPr>
+                  <pic:blipFill>
+                    <a:blip r:embed="rId10"/>
+                    <a:srcRect/>
+                    <a:stretch>
+                      <a:fillRect/>
+                    </a:stretch>
+                  </pic:blipFill>
+                  <pic:spPr bwMode="auto">
+                    <a:xfrm>
+                      <a:off x="0" y="0"/>
+                      <a:ext cx="3529218" cy="1821363"/>
+                    </a:xfrm>
+                    <a:prstGeom prst="rect">
+                      <a:avLst/>
+                    </a:prstGeom>
+                    <a:noFill/>
+                    <a:ln w="9525">
+                      <a:noFill/>
+                      <a:miter lim="800000"/>
+                      <a:headEnd/>
+                      <a:tailEnd/>
+                    </a:ln>
+                  </pic:spPr>
+                </pic:pic>
+              </a:graphicData>
+            </a:graphic>
+          </wp:inline>
+        </w:drawing>
+      </w:r>
+      <w:r>
+        <w:rPr>
+          <w:rFonts w:cstheme="minorHAnsi"/>
+          <w:lang w:val="da-DK"/>
+        </w:rPr>
+        <w:br/>
+      </w:r>
+      <w:r>
+        <w:rPr>
+          <w:rFonts w:cstheme="minorHAnsi"/>
+          <w:lang w:val="da-DK"/>
+        </w:rPr>
+        <w:t xml:space="preserve">I metoden </w:t>
+      </w:r>
+      <w:r>
+        <w:rPr>
+          <w:rFonts w:ascii="Courier New" w:hAnsi="Courier New" w:cs="Courier New"/>
+          <w:color w:val="F79646" w:themeColor="accent6"/>
+          <w:sz w:val="20"/>
+          <w:lang w:val="da-DK"/>
+        </w:rPr>
+        <w:t>Start()</w:t>
+      </w:r>
+      <w:r>
+        <w:rPr>
+          <w:rFonts w:cstheme="minorHAnsi"/>
+          <w:lang w:val="da-DK"/>
+        </w:rPr>
+        <w:t xml:space="preserve"> sætter jeg variablerne </w:t>
+      </w:r>
+      <w:r>
+        <w:rPr>
+          <w:rFonts w:ascii="Courier New" w:hAnsi="Courier New" w:cs="Courier New"/>
+          <w:color w:val="F79646" w:themeColor="accent6"/>
+          <w:sz w:val="20"/>
+          <w:lang w:val="da-DK"/>
+        </w:rPr>
+        <w:t>redSpawnpoints</w:t>
+      </w:r>
+      <w:r>
+        <w:rPr>
+          <w:rFonts w:cstheme="minorHAnsi"/>
+          <w:sz w:val="20"/>
+          <w:lang w:val="da-DK"/>
+        </w:rPr>
+        <w:t xml:space="preserve"> </w:t>
+      </w:r>
+      <w:r>
+        <w:rPr>
+          <w:rFonts w:cstheme="minorHAnsi"/>
+          <w:lang w:val="da-DK"/>
+        </w:rPr>
+        <w:t xml:space="preserve">og </w:t>
+      </w:r>
+      <w:r>
+        <w:rPr>
+          <w:rFonts w:ascii="Courier New" w:hAnsi="Courier New" w:cs="Courier New"/>
+          <w:color w:val="F79646" w:themeColor="accent6"/>
+          <w:sz w:val="20"/>
+          <w:lang w:val="da-DK"/>
+        </w:rPr>
+        <w:t>blueSpawnpoints</w:t>
+      </w:r>
+      <w:r>
+        <w:rPr>
+          <w:rFonts w:cstheme="minorHAnsi"/>
+          <w:sz w:val="20"/>
+          <w:lang w:val="da-DK"/>
+        </w:rPr>
+        <w:t xml:space="preserve"> </w:t>
+      </w:r>
+      <w:r>
+        <w:rPr>
+          <w:rFonts w:cstheme="minorHAnsi"/>
+          <w:lang w:val="da-DK"/>
+        </w:rPr>
+        <w:t>til deres respektive spawnpoints. Dette gør jeg ved at først finde alle objekter med tagget "</w:t>
+      </w:r>
+      <w:r>
+        <w:rPr>
+          <w:rFonts w:ascii="Courier New" w:hAnsi="Courier New" w:cs="Courier New"/>
+          <w:color w:val="F79646" w:themeColor="accent6"/>
+          <w:sz w:val="20"/>
+          <w:lang w:val="da-DK"/>
+        </w:rPr>
+        <w:t>SpawnRed</w:t>
+      </w:r>
+      <w:r>
+        <w:rPr>
+          <w:rFonts w:cstheme="minorHAnsi"/>
+          <w:lang w:val="da-DK"/>
+        </w:rPr>
+        <w:t xml:space="preserve">" og giver </w:t>
+      </w:r>
+      <w:r>
+        <w:rPr>
+          <w:rFonts w:ascii="Courier New" w:hAnsi="Courier New" w:cs="Courier New"/>
+          <w:color w:val="F79646" w:themeColor="accent6"/>
+          <w:sz w:val="20"/>
+          <w:lang w:val="da-DK"/>
+        </w:rPr>
+        <w:t>redSpawnpoints</w:t>
+      </w:r>
+      <w:r>
+        <w:rPr>
+          <w:rFonts w:cstheme="minorHAnsi"/>
+          <w:sz w:val="20"/>
+          <w:lang w:val="da-DK"/>
+        </w:rPr>
+        <w:t xml:space="preserve"> </w:t>
+      </w:r>
+      <w:r>
+        <w:rPr>
+          <w:rFonts w:cstheme="minorHAnsi"/>
+          <w:lang w:val="da-DK"/>
+        </w:rPr>
+        <w:t>de værdier og derefter finder jeg alle objekter med tagget "</w:t>
+      </w:r>
+      <w:r>
+        <w:rPr>
+          <w:rFonts w:ascii="Courier New" w:hAnsi="Courier New" w:cs="Courier New"/>
+          <w:color w:val="F79646" w:themeColor="accent6"/>
+          <w:sz w:val="20"/>
+          <w:lang w:val="da-DK"/>
+        </w:rPr>
+        <w:t>SawnBlue</w:t>
+      </w:r>
+      <w:r>
+        <w:rPr>
+          <w:rFonts w:cstheme="minorHAnsi"/>
+          <w:lang w:val="da-DK"/>
+        </w:rPr>
+        <w:t xml:space="preserve">" og sætter </w:t>
+      </w:r>
+      <w:r>
+        <w:rPr>
+          <w:rFonts w:ascii="Courier New" w:hAnsi="Courier New" w:cs="Courier New"/>
+          <w:color w:val="F79646" w:themeColor="accent6"/>
+          <w:sz w:val="20"/>
+          <w:lang w:val="da-DK"/>
+        </w:rPr>
+        <w:t>blueS</w:t>
+      </w:r>
+      <w:r>
+        <w:rPr>
+          <w:rFonts w:ascii="Courier New" w:hAnsi="Courier New" w:cs="Courier New"/>
+          <w:color w:val="F79646" w:themeColor="accent6"/>
+          <w:sz w:val="20"/>
+          <w:lang w:val="da-DK"/>
+        </w:rPr>
+        <w:t>pawnpoints</w:t>
+      </w:r>
+      <w:r>
+        <w:rPr>
+          <w:rFonts w:cstheme="minorHAnsi"/>
+          <w:sz w:val="20"/>
+          <w:lang w:val="da-DK"/>
+        </w:rPr>
+        <w:t xml:space="preserve"> </w:t>
+      </w:r>
+      <w:r>
+        <w:rPr>
+          <w:rFonts w:cstheme="minorHAnsi"/>
+          <w:lang w:val="da-DK"/>
+        </w:rPr>
+        <w:t>til at være lig det.</w:t>
+      </w:r>
+      <w:r>
+        <w:rPr>
+          <w:rFonts w:cstheme="minorHAnsi"/>
+          <w:lang w:val="da-DK"/>
+        </w:rPr>
+        <w:t xml:space="preserve"> Til at tildele værdierne anvender jeg </w:t>
+      </w:r>
+      <w:r>
+        <w:rPr>
+          <w:rFonts w:ascii="Courier New" w:hAnsi="Courier New" w:cs="Courier New"/>
+          <w:color w:val="F79646" w:themeColor="accent6"/>
+          <w:sz w:val="20"/>
+          <w:lang w:val="da-DK"/>
+        </w:rPr>
+        <w:t>for</w:t>
+      </w:r>
+      <w:r>
+        <w:rPr>
+          <w:rFonts w:cstheme="minorHAnsi"/>
+          <w:sz w:val="20"/>
+          <w:lang w:val="da-DK"/>
+        </w:rPr>
+        <w:t xml:space="preserve"> </w:t>
+      </w:r>
+      <w:r>
+        <w:rPr>
+          <w:rFonts w:cstheme="minorHAnsi"/>
+          <w:lang w:val="da-DK"/>
+        </w:rPr>
+        <w:t>løkker.</w:t>
+      </w:r>
+      <w:r>
+        <w:rPr>
+          <w:rFonts w:cstheme="minorHAnsi"/>
+          <w:lang w:val="da-DK"/>
+        </w:rPr>
+        <w:br/>
+      </w:r>
+      <w:r>
+        <w:rPr>
+          <w:rFonts w:cstheme="minorHAnsi"/>
+          <w:noProof/>
+          <w:lang w:val="da-DK" w:eastAsia="da-DK"/>
+        </w:rPr>
+        <w:drawing>
+          <wp:inline distT="0" distB="0" distL="0" distR="0">
+            <wp:extent cx="5766912" cy="3753016"/>
+            <wp:effectExtent l="19050" t="0" r="5238" b="0"/>
+            <wp:docPr id="8" name="Picture 8"/>
+            <wp:cNvGraphicFramePr>
+              <a:graphicFrameLocks xmlns:a="http://schemas.openxmlformats.org/drawingml/2006/main" noChangeAspect="1"/>
+            </wp:cNvGraphicFramePr>
+            <a:graphic xmlns:a="http://schemas.openxmlformats.org/drawingml/2006/main">
+              <a:graphicData uri="http://schemas.openxmlformats.org/drawingml/2006/picture">
+                <pic:pic xmlns:pic="http://schemas.openxmlformats.org/drawingml/2006/picture">
+                  <pic:nvPicPr>
+                    <pic:cNvPr id="0" name="Picture 8"/>
+                    <pic:cNvPicPr>
+                      <a:picLocks noChangeAspect="1" noChangeArrowheads="1"/>
+                    </pic:cNvPicPr>
+                  </pic:nvPicPr>
+                  <pic:blipFill>
+                    <a:blip r:embed="rId11"/>
+                    <a:srcRect/>
+                    <a:stretch>
+                      <a:fillRect/>
+                    </a:stretch>
+                  </pic:blipFill>
+                  <pic:spPr bwMode="auto">
+                    <a:xfrm>
+                      <a:off x="0" y="0"/>
+                      <a:ext cx="5769899" cy="3754960"/>
+                    </a:xfrm>
+                    <a:prstGeom prst="rect">
+                      <a:avLst/>
+                    </a:prstGeom>
+                    <a:noFill/>
+                    <a:ln w="9525">
+                      <a:noFill/>
+                      <a:miter lim="800000"/>
+                      <a:headEnd/>
+                      <a:tailEnd/>
+                    </a:ln>
+                  </pic:spPr>
+                </pic:pic>
+              </a:graphicData>
+            </a:graphic>
+          </wp:inline>
+        </w:drawing>
+      </w:r>
+      <w:r>
+        <w:rPr>
+          <w:rFonts w:cstheme="minorHAnsi"/>
+          <w:lang w:val="da-DK"/>
+        </w:rPr>
+        <w:br/>
+        <w:t xml:space="preserve">I metoden </w:t>
+      </w:r>
+      <w:r>
+        <w:rPr>
+          <w:rFonts w:ascii="Courier New" w:hAnsi="Courier New" w:cs="Courier New"/>
+          <w:color w:val="F79646" w:themeColor="accent6"/>
+          <w:sz w:val="20"/>
+          <w:lang w:val="da-DK"/>
+        </w:rPr>
+        <w:t>OnGUI()</w:t>
+      </w:r>
+      <w:r>
+        <w:rPr>
+          <w:rFonts w:cstheme="minorHAnsi"/>
+          <w:lang w:val="da-DK"/>
+        </w:rPr>
+        <w:t xml:space="preserve">, som bliver kaldet en gang hvert </w:t>
+      </w:r>
+      <w:r>
+        <w:rPr>
+          <w:rFonts w:ascii="Courier New" w:hAnsi="Courier New" w:cs="Courier New"/>
+          <w:color w:val="F79646" w:themeColor="accent6"/>
+          <w:sz w:val="20"/>
+          <w:lang w:val="da-DK"/>
+        </w:rPr>
+        <w:t>event</w:t>
+      </w:r>
+      <w:r>
+        <w:rPr>
+          <w:rStyle w:val="FootnoteReference"/>
+          <w:rFonts w:cstheme="minorHAnsi"/>
+          <w:lang w:val="da-DK"/>
+        </w:rPr>
+        <w:footnoteReference w:id="2"/>
+      </w:r>
+      <w:r>
+        <w:rPr>
+          <w:rFonts w:cstheme="minorHAnsi"/>
+          <w:lang w:val="da-DK"/>
+        </w:rPr>
+        <w:t xml:space="preserve"> har jeg hovedsagligt 3 ting der sker. I starten tjekker jeg om den lokale spiller er død. Hvis han er det bliver der vist en </w:t>
+      </w:r>
+      <w:r>
+        <w:rPr>
+          <w:rFonts w:ascii="Courier New" w:hAnsi="Courier New" w:cs="Courier New"/>
+          <w:color w:val="F79646" w:themeColor="accent6"/>
+          <w:sz w:val="20"/>
+          <w:lang w:val="da-DK"/>
+        </w:rPr>
+        <w:t>GUI.Label</w:t>
+      </w:r>
+      <w:r>
+        <w:rPr>
+          <w:rFonts w:cstheme="minorHAnsi"/>
+          <w:sz w:val="20"/>
+          <w:lang w:val="da-DK"/>
+        </w:rPr>
+        <w:t xml:space="preserve"> </w:t>
+      </w:r>
+      <w:r>
+        <w:rPr>
+          <w:rFonts w:cstheme="minorHAnsi"/>
+          <w:lang w:val="da-DK"/>
+        </w:rPr>
+        <w:t>som viser hvor lang tid der er indtil han spawner igen. Derefter tjekker jeg om man ikke allerede har valgt et hold, hvis man ikke har det</w:t>
+      </w:r>
+      <w:r>
+        <w:rPr>
+          <w:rFonts w:cstheme="minorHAnsi"/>
+          <w:lang w:val="da-DK"/>
+        </w:rPr>
+        <w:t xml:space="preserve"> bliver der vist to GUIknapper: en med teksten "</w:t>
+      </w:r>
+      <w:r>
+        <w:rPr>
+          <w:rFonts w:ascii="Courier New" w:hAnsi="Courier New" w:cs="Courier New"/>
+          <w:color w:val="F79646" w:themeColor="accent6"/>
+          <w:sz w:val="20"/>
+          <w:lang w:val="da-DK"/>
+        </w:rPr>
+        <w:t>Spawn</w:t>
+      </w:r>
+      <w:r>
+        <w:rPr>
+          <w:rFonts w:cstheme="minorHAnsi"/>
+          <w:sz w:val="20"/>
+          <w:lang w:val="da-DK"/>
+        </w:rPr>
+        <w:t xml:space="preserve"> </w:t>
+      </w:r>
+      <w:r>
+        <w:rPr>
+          <w:rFonts w:ascii="Courier New" w:hAnsi="Courier New" w:cs="Courier New"/>
+          <w:color w:val="F79646" w:themeColor="accent6"/>
+          <w:sz w:val="20"/>
+          <w:lang w:val="da-DK"/>
+        </w:rPr>
+        <w:t>as</w:t>
+      </w:r>
+      <w:r>
+        <w:rPr>
+          <w:rFonts w:cstheme="minorHAnsi"/>
+          <w:sz w:val="20"/>
+          <w:lang w:val="da-DK"/>
+        </w:rPr>
+        <w:t xml:space="preserve"> </w:t>
+      </w:r>
+      <w:r>
+        <w:rPr>
+          <w:rFonts w:ascii="Courier New" w:hAnsi="Courier New" w:cs="Courier New"/>
+          <w:color w:val="F79646" w:themeColor="accent6"/>
+          <w:sz w:val="20"/>
+          <w:lang w:val="da-DK"/>
+        </w:rPr>
+        <w:t>RED</w:t>
+      </w:r>
+      <w:r>
+        <w:rPr>
+          <w:rFonts w:cstheme="minorHAnsi"/>
+          <w:lang w:val="da-DK"/>
+        </w:rPr>
+        <w:t>" og en med "</w:t>
+      </w:r>
+      <w:r>
+        <w:rPr>
+          <w:rFonts w:ascii="Courier New" w:hAnsi="Courier New" w:cs="Courier New"/>
+          <w:color w:val="F79646" w:themeColor="accent6"/>
+          <w:sz w:val="20"/>
+          <w:lang w:val="da-DK"/>
+        </w:rPr>
+        <w:t>Spawn</w:t>
+      </w:r>
+      <w:r>
+        <w:rPr>
+          <w:rFonts w:cstheme="minorHAnsi"/>
+          <w:sz w:val="20"/>
+          <w:lang w:val="da-DK"/>
+        </w:rPr>
+        <w:t xml:space="preserve"> </w:t>
+      </w:r>
+      <w:r>
+        <w:rPr>
+          <w:rFonts w:ascii="Courier New" w:hAnsi="Courier New" w:cs="Courier New"/>
+          <w:color w:val="F79646" w:themeColor="accent6"/>
+          <w:sz w:val="20"/>
+          <w:lang w:val="da-DK"/>
+        </w:rPr>
+        <w:t>as</w:t>
+      </w:r>
+      <w:r>
+        <w:rPr>
+          <w:rFonts w:cstheme="minorHAnsi"/>
+          <w:sz w:val="20"/>
+          <w:lang w:val="da-DK"/>
+        </w:rPr>
+        <w:t xml:space="preserve"> </w:t>
+      </w:r>
+      <w:r>
+        <w:rPr>
+          <w:rFonts w:ascii="Courier New" w:hAnsi="Courier New" w:cs="Courier New"/>
+          <w:color w:val="F79646" w:themeColor="accent6"/>
+          <w:sz w:val="20"/>
+          <w:lang w:val="da-DK"/>
+        </w:rPr>
+        <w:t>BLUE</w:t>
+      </w:r>
+      <w:r>
+        <w:rPr>
+          <w:rFonts w:cstheme="minorHAnsi"/>
+          <w:lang w:val="da-DK"/>
+        </w:rPr>
+        <w:t>". De gør stort set det samme begge to udover de spawner deres respektive farves prefab på deres respektive farves tilfældige spawnpoint.</w:t>
+      </w:r>
+    </w:p>
+    <w:p>
+      <w:pPr>
+        <w:rPr>
+          <w:rFonts w:cstheme="minorHAnsi"/>
+          <w:lang w:val="da-DK"/>
+        </w:rPr>
+      </w:pPr>
+      <w:r>
+        <w:rPr>
+          <w:rFonts w:cstheme="minorHAnsi"/>
+          <w:noProof/>
+          <w:lang w:val="da-DK" w:eastAsia="da-DK"/>
+        </w:rPr>
+        <w:lastRenderedPageBreak/>
+        <w:drawing>
+          <wp:inline distT="0" distB="0" distL="0" distR="0">
+            <wp:extent cx="6332220" cy="503953"/>
+            <wp:effectExtent l="19050" t="0" r="0" b="0"/>
+            <wp:docPr id="11" name="Picture 11"/>
+            <wp:cNvGraphicFramePr>
+              <a:graphicFrameLocks xmlns:a="http://schemas.openxmlformats.org/drawingml/2006/main" noChangeAspect="1"/>
+            </wp:cNvGraphicFramePr>
+            <a:graphic xmlns:a="http://schemas.openxmlformats.org/drawingml/2006/main">
+              <a:graphicData uri="http://schemas.openxmlformats.org/drawingml/2006/picture">
+                <pic:pic xmlns:pic="http://schemas.openxmlformats.org/drawingml/2006/picture">
+                  <pic:nvPicPr>
+                    <pic:cNvPr id="0" name="Picture 11"/>
+                    <pic:cNvPicPr>
+                      <a:picLocks noChangeAspect="1" noChangeArrowheads="1"/>
+                    </pic:cNvPicPr>
+                  </pic:nvPicPr>
+                  <pic:blipFill>
+                    <a:blip r:embed="rId12"/>
+                    <a:srcRect/>
+                    <a:stretch>
+                      <a:fillRect/>
+                    </a:stretch>
+                  </pic:blipFill>
+                  <pic:spPr bwMode="auto">
+                    <a:xfrm>
+                      <a:off x="0" y="0"/>
+                      <a:ext cx="6332220" cy="503953"/>
+                    </a:xfrm>
+                    <a:prstGeom prst="rect">
+                      <a:avLst/>
+                    </a:prstGeom>
+                    <a:noFill/>
+                    <a:ln w="9525">
+                      <a:noFill/>
+                      <a:miter lim="800000"/>
+                      <a:headEnd/>
+                      <a:tailEnd/>
+                    </a:ln>
+                  </pic:spPr>
+                </pic:pic>
+              </a:graphicData>
+            </a:graphic>
+          </wp:inline>
+        </w:drawing>
+      </w:r>
+      <w:r>
+        <w:rPr>
+          <w:rFonts w:cstheme="minorHAnsi"/>
+          <w:lang w:val="da-DK"/>
+        </w:rPr>
+        <w:br/>
+        <w:t xml:space="preserve">Metoden </w:t>
+      </w:r>
+      <w:r>
+        <w:rPr>
+          <w:rFonts w:ascii="Courier New" w:hAnsi="Courier New" w:cs="Courier New"/>
+          <w:color w:val="F79646" w:themeColor="accent6"/>
+          <w:sz w:val="20"/>
+          <w:lang w:val="da-DK"/>
+        </w:rPr>
+        <w:t>SpawnNewPlayerLocal()</w:t>
+      </w:r>
+      <w:r>
+        <w:rPr>
+          <w:rFonts w:cstheme="minorHAnsi"/>
+          <w:lang w:val="da-DK"/>
+        </w:rPr>
+        <w:t xml:space="preserve"> burde egentlig hedde </w:t>
+      </w:r>
+      <w:r>
+        <w:rPr>
+          <w:rFonts w:ascii="Courier New" w:hAnsi="Courier New" w:cs="Courier New"/>
+          <w:color w:val="F79646" w:themeColor="accent6"/>
+          <w:sz w:val="20"/>
+          <w:lang w:val="da-DK"/>
+        </w:rPr>
+        <w:t xml:space="preserve">SpawnNewPlayer </w:t>
+      </w:r>
+      <w:r>
+        <w:rPr>
+          <w:rFonts w:cstheme="minorHAnsi"/>
+          <w:lang w:val="da-DK"/>
+        </w:rPr>
+        <w:t xml:space="preserve">eftersom min metode </w:t>
+      </w:r>
+      <w:r>
+        <w:rPr>
+          <w:rFonts w:ascii="Courier New" w:hAnsi="Courier New" w:cs="Courier New"/>
+          <w:color w:val="F79646" w:themeColor="accent6"/>
+          <w:sz w:val="20"/>
+          <w:lang w:val="da-DK"/>
+        </w:rPr>
+        <w:t>SpawnNewPlayerClone</w:t>
+      </w:r>
+      <w:r>
+        <w:rPr>
+          <w:rFonts w:cstheme="minorHAnsi"/>
+          <w:lang w:val="da-DK"/>
+        </w:rPr>
+        <w:t xml:space="preserve">, som var ment til at spawne spilleren på de andre klienter endte med ikke at blive brugt. Det som </w:t>
+      </w:r>
+      <w:r>
+        <w:rPr>
+          <w:rFonts w:ascii="Courier New" w:hAnsi="Courier New" w:cs="Courier New"/>
+          <w:color w:val="F79646" w:themeColor="accent6"/>
+          <w:sz w:val="20"/>
+          <w:lang w:val="da-DK"/>
+        </w:rPr>
+        <w:t>SpawnNewPlayerLocal()</w:t>
+      </w:r>
+      <w:r>
+        <w:rPr>
+          <w:rFonts w:cstheme="minorHAnsi"/>
+          <w:lang w:val="da-DK"/>
+        </w:rPr>
+        <w:t xml:space="preserve"> gør er at spawne en instans af enten en rød spiller eller blå spiller på det angivne spawnpoint. Både hold værdi og spawnpoint er to parametre som metoden har og er krævet at udfylde når man kalder metoden.</w:t>
+      </w:r>
+    </w:p>
+    <w:p>
+      <w:pPr>
+        <w:rPr>
+          <w:rFonts w:cstheme="minorHAnsi"/>
+          <w:lang w:val="da-DK"/>
+        </w:rPr>
+      </w:pPr>
+      <w:r>
+        <w:rPr>
+          <w:rFonts w:cstheme="minorHAnsi"/>
+          <w:noProof/>
+          <w:lang w:val="da-DK" w:eastAsia="da-DK"/>
+        </w:rPr>
+        <w:drawing>
+          <wp:inline distT="0" distB="0" distL="0" distR="0">
+            <wp:extent cx="4411811" cy="1057523"/>
+            <wp:effectExtent l="19050" t="0" r="7789" b="0"/>
+            <wp:docPr id="14" name="Picture 14"/>
+            <wp:cNvGraphicFramePr>
+              <a:graphicFrameLocks xmlns:a="http://schemas.openxmlformats.org/drawingml/2006/main" noChangeAspect="1"/>
+            </wp:cNvGraphicFramePr>
+            <a:graphic xmlns:a="http://schemas.openxmlformats.org/drawingml/2006/main">
+              <a:graphicData uri="http://schemas.openxmlformats.org/drawingml/2006/picture">
+                <pic:pic xmlns:pic="http://schemas.openxmlformats.org/drawingml/2006/picture">
+                  <pic:nvPicPr>
+                    <pic:cNvPr id="0" name="Picture 14"/>
+                    <pic:cNvPicPr>
+                      <a:picLocks noChangeAspect="1" noChangeArrowheads="1"/>
+                    </pic:cNvPicPr>
+                  </pic:nvPicPr>
+                  <pic:blipFill>
+                    <a:blip r:embed="rId13"/>
+                    <a:srcRect/>
+                    <a:stretch>
+                      <a:fillRect/>
+                    </a:stretch>
+                  </pic:blipFill>
+                  <pic:spPr bwMode="auto">
+                    <a:xfrm>
+                      <a:off x="0" y="0"/>
+                      <a:ext cx="4413841" cy="1058010"/>
+                    </a:xfrm>
+                    <a:prstGeom prst="rect">
+                      <a:avLst/>
+                    </a:prstGeom>
+                    <a:noFill/>
+                    <a:ln w="9525">
+                      <a:noFill/>
+                      <a:miter lim="800000"/>
+                      <a:headEnd/>
+                      <a:tailEnd/>
+                    </a:ln>
+                  </pic:spPr>
+                </pic:pic>
+              </a:graphicData>
+            </a:graphic>
+          </wp:inline>
+        </w:drawing>
+      </w:r>
+      <w:r>
+        <w:rPr>
+          <w:rFonts w:cstheme="minorHAnsi"/>
+          <w:lang w:val="da-DK"/>
+        </w:rPr>
+        <w:br/>
+        <w:t xml:space="preserve">Metoden </w:t>
+      </w:r>
+      <w:r>
+        <w:rPr>
+          <w:rFonts w:cstheme="minorHAnsi"/>
+          <w:color w:val="F79646" w:themeColor="accent6"/>
+          <w:sz w:val="20"/>
+          <w:lang w:val="da-DK"/>
+        </w:rPr>
+        <w:t>KillPlayer()</w:t>
+      </w:r>
+      <w:r>
+        <w:rPr>
+          <w:rFonts w:cstheme="minorHAnsi"/>
+          <w:lang w:val="da-DK"/>
+        </w:rPr>
+        <w:t xml:space="preserve"> har 3 parametre: </w:t>
+      </w:r>
+      <w:r>
+        <w:rPr>
+          <w:rFonts w:cstheme="minorHAnsi"/>
+          <w:color w:val="F79646" w:themeColor="accent6"/>
+          <w:sz w:val="20"/>
+          <w:lang w:val="da-DK"/>
+        </w:rPr>
+        <w:t xml:space="preserve">player </w:t>
+      </w:r>
+      <w:r>
+        <w:rPr>
+          <w:rFonts w:cstheme="minorHAnsi"/>
+          <w:lang w:val="da-DK"/>
+        </w:rPr>
+        <w:t xml:space="preserve">af typen </w:t>
+      </w:r>
+      <w:r>
+        <w:rPr>
+          <w:rFonts w:cstheme="minorHAnsi"/>
+          <w:color w:val="F79646" w:themeColor="accent6"/>
+          <w:sz w:val="20"/>
+          <w:lang w:val="da-DK"/>
+        </w:rPr>
+        <w:t>GameObject</w:t>
+      </w:r>
+      <w:r>
+        <w:rPr>
+          <w:rFonts w:cstheme="minorHAnsi"/>
+          <w:lang w:val="da-DK"/>
+        </w:rPr>
+        <w:t xml:space="preserve">, </w:t>
+      </w:r>
+      <w:r>
+        <w:rPr>
+          <w:rFonts w:cstheme="minorHAnsi"/>
+          <w:color w:val="F79646" w:themeColor="accent6"/>
+          <w:sz w:val="20"/>
+          <w:lang w:val="da-DK"/>
+        </w:rPr>
+        <w:t xml:space="preserve">you </w:t>
+      </w:r>
+      <w:r>
+        <w:rPr>
+          <w:rFonts w:cstheme="minorHAnsi"/>
+          <w:lang w:val="da-DK"/>
+        </w:rPr>
+        <w:t xml:space="preserve">af typen </w:t>
+      </w:r>
+      <w:r>
+        <w:rPr>
+          <w:rFonts w:cstheme="minorHAnsi"/>
+          <w:color w:val="F79646" w:themeColor="accent6"/>
+          <w:sz w:val="20"/>
+          <w:lang w:val="da-DK"/>
+        </w:rPr>
+        <w:t xml:space="preserve">NetworkPlayer </w:t>
+      </w:r>
+      <w:r>
+        <w:rPr>
+          <w:rFonts w:cstheme="minorHAnsi"/>
+          <w:lang w:val="da-DK"/>
+        </w:rPr>
+        <w:t xml:space="preserve">og </w:t>
+      </w:r>
+      <w:r>
+        <w:rPr>
+          <w:rFonts w:cstheme="minorHAnsi"/>
+          <w:color w:val="F79646" w:themeColor="accent6"/>
+          <w:sz w:val="20"/>
+          <w:lang w:val="da-DK"/>
+        </w:rPr>
+        <w:t xml:space="preserve">isRed </w:t>
+      </w:r>
+      <w:r>
+        <w:rPr>
+          <w:rFonts w:cstheme="minorHAnsi"/>
+          <w:lang w:val="da-DK"/>
+        </w:rPr>
+        <w:t xml:space="preserve">af typen </w:t>
+      </w:r>
+      <w:r>
+        <w:rPr>
+          <w:rFonts w:cstheme="minorHAnsi"/>
+          <w:color w:val="F79646" w:themeColor="accent6"/>
+          <w:sz w:val="20"/>
+          <w:lang w:val="da-DK"/>
+        </w:rPr>
+        <w:t>boolean</w:t>
+      </w:r>
+      <w:r>
+        <w:rPr>
+          <w:rFonts w:cstheme="minorHAnsi"/>
+          <w:lang w:val="da-DK"/>
+        </w:rPr>
+        <w:t xml:space="preserve">. Metoden starter med at slette refferencen </w:t>
+      </w:r>
+      <w:r>
+        <w:rPr>
+          <w:rFonts w:cstheme="minorHAnsi"/>
+          <w:color w:val="F79646" w:themeColor="accent6"/>
+          <w:sz w:val="20"/>
+          <w:lang w:val="da-DK"/>
+        </w:rPr>
+        <w:t xml:space="preserve">player </w:t>
+      </w:r>
+      <w:r>
+        <w:rPr>
+          <w:rFonts w:cstheme="minorHAnsi"/>
+          <w:lang w:val="da-DK"/>
+        </w:rPr>
+        <w:t xml:space="preserve">over netværket og begynder derefter at tælle ned fra 3 (respawn timer) ved at starte metoden </w:t>
+      </w:r>
+      <w:r>
+        <w:rPr>
+          <w:rFonts w:cstheme="minorHAnsi"/>
+          <w:color w:val="F79646" w:themeColor="accent6"/>
+          <w:sz w:val="20"/>
+          <w:lang w:val="da-DK"/>
+        </w:rPr>
+        <w:t>RespawnDeath()</w:t>
+      </w:r>
+      <w:r>
+        <w:rPr>
+          <w:rFonts w:cstheme="minorHAnsi"/>
+          <w:lang w:val="da-DK"/>
+        </w:rPr>
+        <w:t>.</w:t>
+      </w:r>
+    </w:p>
+    <w:p>
+      <w:pPr>
+        <w:rPr>
+          <w:rFonts w:cstheme="minorHAnsi"/>
+          <w:lang w:val="da-DK"/>
+        </w:rPr>
+      </w:pPr>
+      <w:r>
+        <w:rPr>
+          <w:rFonts w:cstheme="minorHAnsi"/>
+          <w:noProof/>
+          <w:lang w:val="da-DK" w:eastAsia="da-DK"/>
+        </w:rPr>
+        <w:drawing>
+          <wp:inline distT="0" distB="0" distL="0" distR="0">
+            <wp:extent cx="6332220" cy="682082"/>
+            <wp:effectExtent l="19050" t="0" r="0" b="0"/>
+            <wp:docPr id="17" name="Picture 17"/>
+            <wp:cNvGraphicFramePr>
+              <a:graphicFrameLocks xmlns:a="http://schemas.openxmlformats.org/drawingml/2006/main" noChangeAspect="1"/>
+            </wp:cNvGraphicFramePr>
+            <a:graphic xmlns:a="http://schemas.openxmlformats.org/drawingml/2006/main">
+              <a:graphicData uri="http://schemas.openxmlformats.org/drawingml/2006/picture">
+                <pic:pic xmlns:pic="http://schemas.openxmlformats.org/drawingml/2006/picture">
+                  <pic:nvPicPr>
+                    <pic:cNvPr id="0" name="Picture 17"/>
+                    <pic:cNvPicPr>
+                      <a:picLocks noChangeAspect="1" noChangeArrowheads="1"/>
+                    </pic:cNvPicPr>
+                  </pic:nvPicPr>
+                  <pic:blipFill>
+                    <a:blip r:embed="rId14"/>
+                    <a:srcRect/>
+                    <a:stretch>
+                      <a:fillRect/>
+                    </a:stretch>
+                  </pic:blipFill>
+                  <pic:spPr bwMode="auto">
+                    <a:xfrm>
+                      <a:off x="0" y="0"/>
+                      <a:ext cx="6332220" cy="682082"/>
+                    </a:xfrm>
+                    <a:prstGeom prst="rect">
+                      <a:avLst/>
+                    </a:prstGeom>
+                    <a:noFill/>
+                    <a:ln w="9525">
+                      <a:noFill/>
+                      <a:miter lim="800000"/>
+                      <a:headEnd/>
+                      <a:tailEnd/>
+                    </a:ln>
+                  </pic:spPr>
+                </pic:pic>
+              </a:graphicData>
+            </a:graphic>
+          </wp:inline>
+        </w:drawing>
+      </w:r>
+      <w:r>
+        <w:rPr>
+          <w:rFonts w:cstheme="minorHAnsi"/>
+          <w:lang w:val="da-DK"/>
+        </w:rPr>
+        <w:br/>
+      </w:r>
+      <w:r>
+        <w:rPr>
+          <w:rFonts w:cstheme="minorHAnsi"/>
+          <w:lang w:val="da-DK"/>
+        </w:rPr>
+        <w:t xml:space="preserve">Metoden </w:t>
+      </w:r>
+      <w:r>
+        <w:rPr>
+          <w:rFonts w:ascii="Courier New" w:hAnsi="Courier New" w:cs="Courier New"/>
+          <w:color w:val="F79646" w:themeColor="accent6"/>
+          <w:sz w:val="20"/>
+          <w:lang w:val="da-DK"/>
+        </w:rPr>
+        <w:t>RespawnDeath()</w:t>
+      </w:r>
+      <w:r>
+        <w:rPr>
+          <w:rFonts w:cstheme="minorHAnsi"/>
+          <w:lang w:val="da-DK"/>
+        </w:rPr>
+        <w:t xml:space="preserve"> er af typen </w:t>
+      </w:r>
+      <w:r>
+        <w:rPr>
+          <w:rFonts w:ascii="Courier New" w:hAnsi="Courier New" w:cs="Courier New"/>
+          <w:color w:val="F79646" w:themeColor="accent6"/>
+          <w:sz w:val="20"/>
+          <w:lang w:val="da-DK"/>
+        </w:rPr>
+        <w:t>IEnumerator</w:t>
+      </w:r>
+      <w:r>
+        <w:rPr>
+          <w:rFonts w:cstheme="minorHAnsi"/>
+          <w:sz w:val="20"/>
+          <w:lang w:val="da-DK"/>
+        </w:rPr>
+        <w:t xml:space="preserve"> </w:t>
+      </w:r>
+      <w:r>
+        <w:rPr>
+          <w:rFonts w:cstheme="minorHAnsi"/>
+          <w:lang w:val="da-DK"/>
+        </w:rPr>
+        <w:t xml:space="preserve">og kan derfor bruges til at vente en bestemt mængde tid ved at returnere en </w:t>
+      </w:r>
+      <w:r>
+        <w:rPr>
+          <w:rFonts w:ascii="Courier New" w:hAnsi="Courier New" w:cs="Courier New"/>
+          <w:color w:val="F79646" w:themeColor="accent6"/>
+          <w:sz w:val="20"/>
+          <w:lang w:val="da-DK"/>
+        </w:rPr>
+        <w:t>WaitForSeconds</w:t>
+      </w:r>
+      <w:r>
+        <w:rPr>
+          <w:rFonts w:cstheme="minorHAnsi"/>
+          <w:lang w:val="da-DK"/>
+        </w:rPr>
+        <w:t xml:space="preserve">. Det gør jeg også i denne metode. Jeg får den til at vente præcis 3 sekunder og derefter sætter den </w:t>
+      </w:r>
+      <w:r>
+        <w:rPr>
+          <w:rFonts w:ascii="Courier New" w:hAnsi="Courier New" w:cs="Courier New"/>
+          <w:color w:val="F79646" w:themeColor="accent6"/>
+          <w:sz w:val="20"/>
+          <w:lang w:val="da-DK"/>
+        </w:rPr>
+        <w:t>death</w:t>
+      </w:r>
+      <w:r>
+        <w:rPr>
+          <w:rFonts w:cstheme="minorHAnsi"/>
+          <w:sz w:val="20"/>
+          <w:lang w:val="da-DK"/>
+        </w:rPr>
+        <w:t xml:space="preserve"> </w:t>
+      </w:r>
+      <w:r>
+        <w:rPr>
+          <w:rFonts w:cstheme="minorHAnsi"/>
+          <w:lang w:val="da-DK"/>
+        </w:rPr>
+        <w:t>til at være falsk, deaktiverer kameraret som nævnt oppe i variabel definitionen og spawner en ny spiller på et spawnpoint.</w:t>
+      </w:r>
+    </w:p>
+    <w:p>
+      <w:pPr>
+        <w:rPr>
+          <w:rFonts w:cstheme="minorHAnsi"/>
+          <w:lang w:val="da-DK"/>
+        </w:rPr>
+      </w:pPr>
+      <w:r>
+        <w:rPr>
+          <w:rFonts w:cstheme="minorHAnsi"/>
+          <w:noProof/>
+          <w:lang w:val="da-DK" w:eastAsia="da-DK"/>
+        </w:rPr>
+        <w:drawing>
+          <wp:inline distT="0" distB="0" distL="0" distR="0">
+            <wp:extent cx="2417445" cy="1065530"/>
+            <wp:effectExtent l="19050" t="0" r="1905" b="0"/>
+            <wp:docPr id="20" name="Picture 20"/>
+            <wp:cNvGraphicFramePr>
+              <a:graphicFrameLocks xmlns:a="http://schemas.openxmlformats.org/drawingml/2006/main" noChangeAspect="1"/>
+            </wp:cNvGraphicFramePr>
+            <a:graphic xmlns:a="http://schemas.openxmlformats.org/drawingml/2006/main">
+              <a:graphicData uri="http://schemas.openxmlformats.org/drawingml/2006/picture">
+                <pic:pic xmlns:pic="http://schemas.openxmlformats.org/drawingml/2006/picture">
+                  <pic:nvPicPr>
+                    <pic:cNvPr id="0" name="Picture 20"/>
+                    <pic:cNvPicPr>
+                      <a:picLocks noChangeAspect="1" noChangeArrowheads="1"/>
+                    </pic:cNvPicPr>
+                  </pic:nvPicPr>
+                  <pic:blipFill>
+                    <a:blip r:embed="rId15"/>
+                    <a:srcRect/>
+                    <a:stretch>
+                      <a:fillRect/>
+                    </a:stretch>
+                  </pic:blipFill>
+                  <pic:spPr bwMode="auto">
+                    <a:xfrm>
+                      <a:off x="0" y="0"/>
+                      <a:ext cx="2417445" cy="1065530"/>
+                    </a:xfrm>
+                    <a:prstGeom prst="rect">
+                      <a:avLst/>
+                    </a:prstGeom>
+                    <a:noFill/>
+                    <a:ln w="9525">
+                      <a:noFill/>
+                      <a:miter lim="800000"/>
+                      <a:headEnd/>
+                      <a:tailEnd/>
+                    </a:ln>
+                  </pic:spPr>
+                </pic:pic>
+              </a:graphicData>
+            </a:graphic>
+          </wp:inline>
+        </w:drawing>
+      </w:r>
+    </w:p>
+    <w:p>
+      <w:pPr>
+        <w:rPr>
+          <w:rFonts w:cstheme="minorHAnsi"/>
+          <w:lang w:val="da-DK"/>
+        </w:rPr>
+      </w:pPr>
+      <w:r>
+        <w:rPr>
+          <w:rFonts w:cstheme="minorHAnsi"/>
+          <w:lang w:val="da-DK"/>
+        </w:rPr>
+        <w:t xml:space="preserve">Til allersidst har vi metoden </w:t>
+      </w:r>
+      <w:r>
+        <w:rPr>
+          <w:rFonts w:ascii="Courier New" w:hAnsi="Courier New" w:cs="Courier New"/>
+          <w:color w:val="F79646" w:themeColor="accent6"/>
+          <w:sz w:val="20"/>
+          <w:lang w:val="da-DK"/>
+        </w:rPr>
+        <w:t>Update()</w:t>
+      </w:r>
+      <w:r>
+        <w:rPr>
+          <w:rFonts w:cstheme="minorHAnsi"/>
+          <w:lang w:val="da-DK"/>
+        </w:rPr>
+        <w:t xml:space="preserve">, som bliver kaldt en gang hvert frame af </w:t>
+      </w:r>
+      <w:r>
+        <w:rPr>
+          <w:rFonts w:ascii="Courier New" w:hAnsi="Courier New" w:cs="Courier New"/>
+          <w:color w:val="F79646" w:themeColor="accent6"/>
+          <w:sz w:val="20"/>
+          <w:lang w:val="da-DK"/>
+        </w:rPr>
+        <w:t>Monobehavior</w:t>
+      </w:r>
+      <w:r>
+        <w:rPr>
+          <w:rFonts w:cstheme="minorHAnsi"/>
+          <w:lang w:val="da-DK"/>
+        </w:rPr>
+        <w:t xml:space="preserve">. Det eneste jeg gør inde i den er at tælle </w:t>
+      </w:r>
+      <w:r>
+        <w:rPr>
+          <w:rFonts w:ascii="Courier New" w:hAnsi="Courier New" w:cs="Courier New"/>
+          <w:color w:val="F79646" w:themeColor="accent6"/>
+          <w:sz w:val="20"/>
+          <w:lang w:val="da-DK"/>
+        </w:rPr>
+        <w:t>counter</w:t>
+      </w:r>
+      <w:r>
+        <w:rPr>
+          <w:rFonts w:cstheme="minorHAnsi"/>
+          <w:sz w:val="20"/>
+          <w:lang w:val="da-DK"/>
+        </w:rPr>
+        <w:t xml:space="preserve"> </w:t>
+      </w:r>
+      <w:r>
+        <w:rPr>
+          <w:rFonts w:cstheme="minorHAnsi"/>
+          <w:lang w:val="da-DK"/>
+        </w:rPr>
+        <w:t>ned, når man er død.</w:t>
+      </w:r>
     </w:p>
     <w:p>
       <w:pPr>
@@ -976,7 +2929,7 @@
           <w:lang w:val="da-DK"/>
         </w:rPr>
       </w:pPr>
-      <w:bookmarkStart w:id="5" w:name="_Toc386440236"/>
+      <w:bookmarkStart w:id="9" w:name="_Toc386489382"/>
       <w:r>
         <w:rPr>
           <w:lang w:val="da-DK"/>
@@ -984,14 +2937,148 @@
         <w:lastRenderedPageBreak/>
         <w:t>Blok og FLOW diagrammer</w:t>
       </w:r>
-      <w:bookmarkEnd w:id="5"/>
+      <w:bookmarkEnd w:id="9"/>
     </w:p>
     <w:p>
       <w:pPr>
-        <w:rPr>
-          <w:lang w:val="da-DK"/>
-        </w:rPr>
+        <w:keepNext/>
       </w:pPr>
+      <w:r>
+        <w:rPr>
+          <w:noProof/>
+          <w:lang w:val="da-DK" w:eastAsia="da-DK"/>
+        </w:rPr>
+        <w:drawing>
+          <wp:inline distT="0" distB="0" distL="0" distR="0">
+            <wp:extent cx="6315075" cy="3324225"/>
+            <wp:effectExtent l="19050" t="0" r="9525" b="0"/>
+            <wp:docPr id="3" name="Picture 1" descr="C:\Users\Søren ryge\Desktop\Animation Behavior FLOW chart.png"/>
+            <wp:cNvGraphicFramePr>
+              <a:graphicFrameLocks xmlns:a="http://schemas.openxmlformats.org/drawingml/2006/main" noChangeAspect="1"/>
+            </wp:cNvGraphicFramePr>
+            <a:graphic xmlns:a="http://schemas.openxmlformats.org/drawingml/2006/main">
+              <a:graphicData uri="http://schemas.openxmlformats.org/drawingml/2006/picture">
+                <pic:pic xmlns:pic="http://schemas.openxmlformats.org/drawingml/2006/picture">
+                  <pic:nvPicPr>
+                    <pic:cNvPr id="0" name="Picture 1" descr="C:\Users\Søren ryge\Desktop\Animation Behavior FLOW chart.png"/>
+                    <pic:cNvPicPr>
+                      <a:picLocks noChangeAspect="1" noChangeArrowheads="1"/>
+                    </pic:cNvPicPr>
+                  </pic:nvPicPr>
+                  <pic:blipFill>
+                    <a:blip r:embed="rId16"/>
+                    <a:srcRect/>
+                    <a:stretch>
+                      <a:fillRect/>
+                    </a:stretch>
+                  </pic:blipFill>
+                  <pic:spPr bwMode="auto">
+                    <a:xfrm>
+                      <a:off x="0" y="0"/>
+                      <a:ext cx="6315075" cy="3324225"/>
+                    </a:xfrm>
+                    <a:prstGeom prst="rect">
+                      <a:avLst/>
+                    </a:prstGeom>
+                    <a:noFill/>
+                    <a:ln w="9525">
+                      <a:noFill/>
+                      <a:miter lim="800000"/>
+                      <a:headEnd/>
+                      <a:tailEnd/>
+                    </a:ln>
+                  </pic:spPr>
+                </pic:pic>
+              </a:graphicData>
+            </a:graphic>
+          </wp:inline>
+        </w:drawing>
+      </w:r>
+    </w:p>
+    <w:p>
+      <w:pPr>
+        <w:pStyle w:val="Caption"/>
+        <w:rPr>
+          <w:lang w:val="da-DK"/>
+        </w:rPr>
+      </w:pPr>
+      <w:r>
+        <w:rPr>
+          <w:lang w:val="da-DK"/>
+        </w:rPr>
+        <w:t xml:space="preserve">Figur </w:t>
+      </w:r>
+      <w:r>
+        <w:fldChar w:fldCharType="begin"/>
+      </w:r>
+      <w:r>
+        <w:rPr>
+          <w:lang w:val="da-DK"/>
+        </w:rPr>
+        <w:instrText xml:space="preserve"> SEQ Figur \* ARABIC </w:instrText>
+      </w:r>
+      <w:r>
+        <w:fldChar w:fldCharType="separate"/>
+      </w:r>
+      <w:r>
+        <w:rPr>
+          <w:noProof/>
+          <w:lang w:val="da-DK"/>
+        </w:rPr>
+        <w:t>1</w:t>
+      </w:r>
+      <w:r>
+        <w:fldChar w:fldCharType="end"/>
+      </w:r>
+      <w:r>
+        <w:rPr>
+          <w:lang w:val="da-DK"/>
+        </w:rPr>
+        <w:br/>
+        <w:t xml:space="preserve">Kameraet har en masse forskellige </w:t>
+      </w:r>
+      <w:r>
+        <w:rPr>
+          <w:lang w:val="da-DK"/>
+        </w:rPr>
+        <w:t>animations-</w:t>
+      </w:r>
+      <w:r>
+        <w:rPr>
+          <w:lang w:val="da-DK"/>
+        </w:rPr>
+        <w:t>stadier</w:t>
+      </w:r>
+      <w:r>
+        <w:rPr>
+          <w:lang w:val="da-DK"/>
+        </w:rPr>
+        <w:t xml:space="preserve">, som den kan være i. Jeg brugte dette FLOW chart til at finde rundt i hvilke animationer skulle afspilles hvornår, hvordan og hvorfor. (en </w:t>
+      </w:r>
+      <w:r>
+        <w:rPr>
+          <w:lang w:val="da-DK"/>
+        </w:rPr>
+        <w:t xml:space="preserve">lidt </w:t>
+      </w:r>
+      <w:r>
+        <w:rPr>
+          <w:lang w:val="da-DK"/>
+        </w:rPr>
+        <w:t>større version ligger</w:t>
+      </w:r>
+      <w:r>
+        <w:rPr>
+          <w:lang w:val="da-DK"/>
+        </w:rPr>
+        <w:t xml:space="preserve"> sammen i .zip</w:t>
+      </w:r>
+      <w:r>
+        <w:rPr>
+          <w:lang w:val="da-DK"/>
+        </w:rPr>
+        <w:t xml:space="preserve"> mappen)</w:t>
+      </w:r>
     </w:p>
     <w:p>
       <w:pPr>
@@ -1021,7 +3108,7 @@
           <w:lang w:val="da-DK"/>
         </w:rPr>
       </w:pPr>
-      <w:bookmarkStart w:id="6" w:name="_Toc386440237"/>
+      <w:bookmarkStart w:id="10" w:name="_Toc386489383"/>
       <w:r>
         <w:rPr>
           <w:lang w:val="da-DK"/>
@@ -1029,11 +3116,24 @@
         <w:lastRenderedPageBreak/>
         <w:t>Konklusion</w:t>
       </w:r>
-      <w:bookmarkEnd w:id="6"/>
+      <w:bookmarkEnd w:id="10"/>
+    </w:p>
+    <w:p>
+      <w:pPr>
+        <w:rPr>
+          <w:lang w:val="da-DK"/>
+        </w:rPr>
+      </w:pPr>
+      <w:r>
+        <w:rPr>
+          <w:lang w:val="da-DK"/>
+        </w:rPr>
+        <w:t xml:space="preserve">Jeg har produceret et spil, hvor man kan forbinde til en host, eller være en host. Skyde hinanden i en arena agtig stil. Man kan customize sit våben og man kan respawne. Der er endda blevet tænkt over at tilføje variation til gameplayet med skjold mekanikken. Så derfor kan jeg konkludere at jeg har udført alle kravene der opholdte sig i opgavebeskrivelsen. </w:t>
+      </w:r>
     </w:p>
     <w:sectPr>
-      <w:headerReference w:type="default" r:id="rId10"/>
-      <w:footerReference w:type="default" r:id="rId11"/>
+      <w:headerReference w:type="default" r:id="rId17"/>
+      <w:footerReference w:type="default" r:id="rId18"/>
       <w:pgSz w:w="12240" w:h="15840"/>
       <w:pgMar w:top="1701" w:right="1134" w:bottom="1701" w:left="1134" w:header="708" w:footer="708" w:gutter="0"/>
       <w:pgNumType w:start="1"/>
@@ -1045,8 +3145,8 @@
 </file>
 
 <file path=word/endnotes.xml><?xml version="1.0" encoding="utf-8"?>
-<w:endnotes xmlns:wpc="http://schemas.microsoft.com/office/word/2010/wordprocessingCanvas" xmlns:mc="http://schemas.openxmlformats.org/markup-compatibility/2006" xmlns:o="urn:schemas-microsoft-com:office:office" xmlns:r="http://schemas.openxmlformats.org/officeDocument/2006/relationships" xmlns:m="http://schemas.openxmlformats.org/officeDocument/2006/math" xmlns:v="urn:schemas-microsoft-com:vml" xmlns:wp14="http://schemas.microsoft.com/office/word/2010/wordprocessingDrawing" xmlns:wp="http://schemas.openxmlformats.org/drawingml/2006/wordprocessingDrawing" xmlns:w10="urn:schemas-microsoft-com:office:word" xmlns:w="http://schemas.openxmlformats.org/wordprocessingml/2006/main" xmlns:w14="http://schemas.microsoft.com/office/word/2010/wordml" xmlns:wpg="http://schemas.microsoft.com/office/word/2010/wordprocessingGroup" xmlns:wpi="http://schemas.microsoft.com/office/word/2010/wordprocessingInk" xmlns:wne="http://schemas.microsoft.com/office/word/2006/wordml" xmlns:wps="http://schemas.microsoft.com/office/word/2010/wordprocessingShape" mc:Ignorable="w14 wp14">
-  <w:endnote w:type="separator" w:id="-1">
+<w:endnotes xmlns:ve="http://schemas.openxmlformats.org/markup-compatibility/2006" xmlns:o="urn:schemas-microsoft-com:office:office" xmlns:r="http://schemas.openxmlformats.org/officeDocument/2006/relationships" xmlns:m="http://schemas.openxmlformats.org/officeDocument/2006/math" xmlns:v="urn:schemas-microsoft-com:vml" xmlns:wp="http://schemas.openxmlformats.org/drawingml/2006/wordprocessingDrawing" xmlns:w10="urn:schemas-microsoft-com:office:word" xmlns:w="http://schemas.openxmlformats.org/wordprocessingml/2006/main" xmlns:wne="http://schemas.microsoft.com/office/word/2006/wordml">
+  <w:endnote w:type="separator" w:id="0">
     <w:p>
       <w:pPr>
         <w:spacing w:after="0" w:line="240" w:lineRule="auto"/>
@@ -1056,7 +3156,7 @@
       </w:r>
     </w:p>
   </w:endnote>
-  <w:endnote w:type="continuationSeparator" w:id="0">
+  <w:endnote w:type="continuationSeparator" w:id="1">
     <w:p>
       <w:pPr>
         <w:spacing w:after="0" w:line="240" w:lineRule="auto"/>
@@ -1070,7 +3170,7 @@
 </file>
 
 <file path=word/footer1.xml><?xml version="1.0" encoding="utf-8"?>
-<w:ftr xmlns:wpc="http://schemas.microsoft.com/office/word/2010/wordprocessingCanvas" xmlns:mc="http://schemas.openxmlformats.org/markup-compatibility/2006" xmlns:o="urn:schemas-microsoft-com:office:office" xmlns:r="http://schemas.openxmlformats.org/officeDocument/2006/relationships" xmlns:m="http://schemas.openxmlformats.org/officeDocument/2006/math" xmlns:v="urn:schemas-microsoft-com:vml" xmlns:wp14="http://schemas.microsoft.com/office/word/2010/wordprocessingDrawing" xmlns:wp="http://schemas.openxmlformats.org/drawingml/2006/wordprocessingDrawing" xmlns:w10="urn:schemas-microsoft-com:office:word" xmlns:w="http://schemas.openxmlformats.org/wordprocessingml/2006/main" xmlns:w14="http://schemas.microsoft.com/office/word/2010/wordml" xmlns:wpg="http://schemas.microsoft.com/office/word/2010/wordprocessingGroup" xmlns:wpi="http://schemas.microsoft.com/office/word/2010/wordprocessingInk" xmlns:wne="http://schemas.microsoft.com/office/word/2006/wordml" xmlns:wps="http://schemas.microsoft.com/office/word/2010/wordprocessingShape" mc:Ignorable="w14 wp14">
+<w:ftr xmlns:ve="http://schemas.openxmlformats.org/markup-compatibility/2006" xmlns:o="urn:schemas-microsoft-com:office:office" xmlns:r="http://schemas.openxmlformats.org/officeDocument/2006/relationships" xmlns:m="http://schemas.openxmlformats.org/officeDocument/2006/math" xmlns:v="urn:schemas-microsoft-com:vml" xmlns:wp="http://schemas.openxmlformats.org/drawingml/2006/wordprocessingDrawing" xmlns:w10="urn:schemas-microsoft-com:office:word" xmlns:w="http://schemas.openxmlformats.org/wordprocessingml/2006/main" xmlns:wne="http://schemas.microsoft.com/office/word/2006/wordml">
   <w:sdt>
     <w:sdtPr>
       <w:id w:val="-213431744"/>
@@ -1088,263 +3188,64 @@
           <w:rPr>
             <w:noProof/>
           </w:rPr>
-          <mc:AlternateContent>
-            <mc:Choice Requires="wpg">
-              <w:drawing>
-                <wp:anchor distT="0" distB="0" distL="114300" distR="114300" simplePos="0" relativeHeight="251659264" behindDoc="0" locked="0" layoutInCell="1" allowOverlap="1" wp14:editId="61B531F4">
-                  <wp:simplePos x="0" y="0"/>
-                  <wp:positionH relativeFrom="page">
-                    <wp:align>center</wp:align>
-                  </wp:positionH>
-                  <wp:positionV relativeFrom="bottomMargin">
-                    <wp:align>center</wp:align>
-                  </wp:positionV>
-                  <wp:extent cx="7781925" cy="190500"/>
-                  <wp:effectExtent l="9525" t="9525" r="9525" b="0"/>
-                  <wp:wrapNone/>
-                  <wp:docPr id="642" name="Group 33"/>
-                  <wp:cNvGraphicFramePr>
-                    <a:graphicFrameLocks xmlns:a="http://schemas.openxmlformats.org/drawingml/2006/main"/>
-                  </wp:cNvGraphicFramePr>
-                  <a:graphic xmlns:a="http://schemas.openxmlformats.org/drawingml/2006/main">
-                    <a:graphicData uri="http://schemas.microsoft.com/office/word/2010/wordprocessingGroup">
-                      <wpg:wgp>
-                        <wpg:cNvGrpSpPr>
-                          <a:grpSpLocks/>
-                        </wpg:cNvGrpSpPr>
-                        <wpg:grpSpPr bwMode="auto">
-                          <a:xfrm>
-                            <a:off x="0" y="0"/>
-                            <a:ext cx="7753338" cy="190500"/>
-                            <a:chOff x="0" y="14970"/>
-                            <a:chExt cx="12255" cy="300"/>
-                          </a:xfrm>
-                        </wpg:grpSpPr>
-                        <wps:wsp>
-                          <wps:cNvPr id="643" name="Text Box 25"/>
-                          <wps:cNvSpPr txBox="1">
-                            <a:spLocks noChangeArrowheads="1"/>
-                          </wps:cNvSpPr>
-                          <wps:spPr bwMode="auto">
-                            <a:xfrm>
-                              <a:off x="10803" y="14982"/>
-                              <a:ext cx="659" cy="288"/>
-                            </a:xfrm>
-                            <a:prstGeom prst="rect">
-                              <a:avLst/>
-                            </a:prstGeom>
-                            <a:noFill/>
-                            <a:extLst>
-                              <a:ext uri="{909E8E84-426E-40DD-AFC4-6F175D3DCCD1}">
-                                <a14:hiddenFill xmlns:a14="http://schemas.microsoft.com/office/drawing/2010/main">
-                                  <a:solidFill>
-                                    <a:srgbClr val="FFFFFF"/>
-                                  </a:solidFill>
-                                </a14:hiddenFill>
-                              </a:ext>
-                              <a:ext uri="{91240B29-F687-4F45-9708-019B960494DF}">
-                                <a14:hiddenLine xmlns:a14="http://schemas.microsoft.com/office/drawing/2010/main" w="9525">
-                                  <a:solidFill>
-                                    <a:srgbClr val="000000"/>
-                                  </a:solidFill>
-                                  <a:miter lim="800000"/>
-                                  <a:headEnd/>
-                                  <a:tailEnd/>
-                                </a14:hiddenLine>
-                              </a:ext>
-                            </a:extLst>
-                          </wps:spPr>
-                          <wps:txbx>
-                            <w:txbxContent>
-                              <w:p>
-                                <w:pPr>
-                                  <w:jc w:val="center"/>
-                                </w:pPr>
-                                <w:r>
-                                  <w:fldChar w:fldCharType="begin"/>
-                                </w:r>
-                                <w:r>
-                                  <w:instrText xml:space="preserve"> PAGE    \* MERGEFORMAT </w:instrText>
-                                </w:r>
-                                <w:r>
-                                  <w:fldChar w:fldCharType="separate"/>
-                                </w:r>
-                                <w:r>
-                                  <w:rPr>
-                                    <w:noProof/>
-                                    <w:color w:val="8C8C8C" w:themeColor="background1" w:themeShade="8C"/>
-                                  </w:rPr>
-                                  <w:t>5</w:t>
-                                </w:r>
-                                <w:r>
-                                  <w:rPr>
-                                    <w:noProof/>
-                                    <w:color w:val="8C8C8C" w:themeColor="background1" w:themeShade="8C"/>
-                                  </w:rPr>
-                                  <w:fldChar w:fldCharType="end"/>
-                                </w:r>
-                              </w:p>
-                            </w:txbxContent>
-                          </wps:txbx>
-                          <wps:bodyPr rot="0" vert="horz" wrap="square" lIns="0" tIns="0" rIns="0" bIns="0" anchor="t" anchorCtr="0" upright="1">
-                            <a:noAutofit/>
-                          </wps:bodyPr>
-                        </wps:wsp>
-                        <wpg:grpSp>
-                          <wpg:cNvPr id="644" name="Group 31"/>
-                          <wpg:cNvGrpSpPr>
-                            <a:grpSpLocks/>
-                          </wpg:cNvGrpSpPr>
-                          <wpg:grpSpPr bwMode="auto">
-                            <a:xfrm flipH="1">
-                              <a:off x="0" y="14970"/>
-                              <a:ext cx="12255" cy="230"/>
-                              <a:chOff x="-8" y="14978"/>
-                              <a:chExt cx="12255" cy="230"/>
-                            </a:xfrm>
-                          </wpg:grpSpPr>
-                          <wps:wsp>
-                            <wps:cNvPr id="645" name="AutoShape 27"/>
-                            <wps:cNvCnPr>
-                              <a:cxnSpLocks noChangeShapeType="1"/>
-                            </wps:cNvCnPr>
-                            <wps:spPr bwMode="auto">
-                              <a:xfrm flipV="1">
-                                <a:off x="-8" y="14978"/>
-                                <a:ext cx="1260" cy="230"/>
-                              </a:xfrm>
-                              <a:prstGeom prst="bentConnector3">
-                                <a:avLst>
-                                  <a:gd name="adj1" fmla="val 50000"/>
-                                </a:avLst>
-                              </a:prstGeom>
-                              <a:noFill/>
-                              <a:ln w="9525">
-                                <a:solidFill>
-                                  <a:srgbClr val="A5A5A5"/>
-                                </a:solidFill>
-                                <a:miter lim="800000"/>
-                                <a:headEnd/>
-                                <a:tailEnd/>
-                              </a:ln>
-                              <a:extLst>
-                                <a:ext uri="{909E8E84-426E-40DD-AFC4-6F175D3DCCD1}">
-                                  <a14:hiddenFill xmlns:a14="http://schemas.microsoft.com/office/drawing/2010/main">
-                                    <a:noFill/>
-                                  </a14:hiddenFill>
-                                </a:ext>
-                              </a:extLst>
-                            </wps:spPr>
-                            <wps:bodyPr/>
-                          </wps:wsp>
-                          <wps:wsp>
-                            <wps:cNvPr id="646" name="AutoShape 28"/>
-                            <wps:cNvCnPr>
-                              <a:cxnSpLocks noChangeShapeType="1"/>
-                            </wps:cNvCnPr>
-                            <wps:spPr bwMode="auto">
-                              <a:xfrm rot="10800000">
-                                <a:off x="1252" y="14978"/>
-                                <a:ext cx="10995" cy="230"/>
-                              </a:xfrm>
-                              <a:prstGeom prst="bentConnector3">
-                                <a:avLst>
-                                  <a:gd name="adj1" fmla="val 96778"/>
-                                </a:avLst>
-                              </a:prstGeom>
-                              <a:noFill/>
-                              <a:ln w="9525">
-                                <a:solidFill>
-                                  <a:srgbClr val="A5A5A5"/>
-                                </a:solidFill>
-                                <a:miter lim="800000"/>
-                                <a:headEnd/>
-                                <a:tailEnd/>
-                              </a:ln>
-                              <a:extLst>
-                                <a:ext uri="{909E8E84-426E-40DD-AFC4-6F175D3DCCD1}">
-                                  <a14:hiddenFill xmlns:a14="http://schemas.microsoft.com/office/drawing/2010/main">
-                                    <a:noFill/>
-                                  </a14:hiddenFill>
-                                </a:ext>
-                              </a:extLst>
-                            </wps:spPr>
-                            <wps:bodyPr/>
-                          </wps:wsp>
-                        </wpg:grpSp>
-                      </wpg:wgp>
-                    </a:graphicData>
-                  </a:graphic>
-                  <wp14:sizeRelH relativeFrom="page">
-                    <wp14:pctWidth>100000</wp14:pctWidth>
-                  </wp14:sizeRelH>
-                  <wp14:sizeRelV relativeFrom="page">
-                    <wp14:pctHeight>0</wp14:pctHeight>
-                  </wp14:sizeRelV>
-                </wp:anchor>
-              </w:drawing>
-            </mc:Choice>
-            <mc:Fallback>
-              <w:pict>
-                <v:group id="Group 33" o:spid="_x0000_s1026" style="position:absolute;margin-left:0;margin-top:0;width:612.75pt;height:15pt;z-index:251659264;mso-width-percent:1000;mso-position-horizontal:center;mso-position-horizontal-relative:page;mso-position-vertical:center;mso-position-vertical-relative:bottom-margin-area;mso-width-percent:1000" coordorigin=",14970" coordsize="12255,300" o:gfxdata="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">
-                  <v:shapetype id="_x0000_t202" coordsize="21600,21600" o:spt="202" path="m,l,21600r21600,l21600,xe">
-                    <v:stroke joinstyle="miter"/>
-                    <v:path gradientshapeok="t" o:connecttype="rect"/>
-                  </v:shapetype>
-                  <v:shape id="Text Box 25" o:spid="_x0000_s1027" type="#_x0000_t202" style="position:absolute;left:10803;top:14982;width:659;height:288;visibility:visible;mso-wrap-style:square;v-text-anchor:top" o:gfxdata="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" filled="f" stroked="f">
-                    <v:textbox inset="0,0,0,0">
-                      <w:txbxContent>
-                        <w:p>
-                          <w:pPr>
-                            <w:jc w:val="center"/>
-                          </w:pPr>
-                          <w:r>
-                            <w:fldChar w:fldCharType="begin"/>
-                          </w:r>
-                          <w:r>
-                            <w:instrText xml:space="preserve"> PAGE    \* MERGEFORMAT </w:instrText>
-                          </w:r>
-                          <w:r>
-                            <w:fldChar w:fldCharType="separate"/>
-                          </w:r>
-                          <w:r>
-                            <w:rPr>
-                              <w:noProof/>
-                              <w:color w:val="8C8C8C" w:themeColor="background1" w:themeShade="8C"/>
-                            </w:rPr>
-                            <w:t>5</w:t>
-                          </w:r>
-                          <w:r>
-                            <w:rPr>
-                              <w:noProof/>
-                              <w:color w:val="8C8C8C" w:themeColor="background1" w:themeShade="8C"/>
-                            </w:rPr>
-                            <w:fldChar w:fldCharType="end"/>
-                          </w:r>
-                        </w:p>
-                      </w:txbxContent>
-                    </v:textbox>
-                  </v:shape>
-                  <v:group id="Group 31" o:spid="_x0000_s1028" style="position:absolute;top:14970;width:12255;height:230;flip:x" coordorigin="-8,14978" coordsize="12255,230" o:gfxdata="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">
-                    <v:shapetype id="_x0000_t34" coordsize="21600,21600" o:spt="34" o:oned="t" adj="10800" path="m,l@0,0@0,21600,21600,21600e" filled="f">
-                      <v:stroke joinstyle="miter"/>
-                      <v:formulas>
-                        <v:f eqn="val #0"/>
-                      </v:formulas>
-                      <v:path arrowok="t" fillok="f" o:connecttype="none"/>
-                      <v:handles>
-                        <v:h position="#0,center"/>
-                      </v:handles>
-                      <o:lock v:ext="edit" shapetype="t"/>
-                    </v:shapetype>
-                    <v:shape id="AutoShape 27" o:spid="_x0000_s1029" type="#_x0000_t34" style="position:absolute;left:-8;top:14978;width:1260;height:230;flip:y;visibility:visible;mso-wrap-style:square" o:connectortype="elbow" o:gfxdata="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" strokecolor="#a5a5a5"/>
-                    <v:shape id="AutoShape 28" o:spid="_x0000_s1030" type="#_x0000_t34" style="position:absolute;left:1252;top:14978;width:10995;height:230;rotation:180;visibility:visible;mso-wrap-style:square" o:connectortype="elbow" o:gfxdata="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" adj="20904" strokecolor="#a5a5a5"/>
-                  </v:group>
-                  <w10:wrap anchorx="page" anchory="margin"/>
-                </v:group>
-              </w:pict>
-            </mc:Fallback>
-          </mc:AlternateContent>
+          <w:pict>
+            <v:group id="Group 33" o:spid="_x0000_s2049" style="position:absolute;margin-left:0;margin-top:0;width:612.75pt;height:15pt;z-index:251659264;mso-width-percent:1000;mso-position-horizontal:center;mso-position-horizontal-relative:page;mso-position-vertical:center;mso-position-vertical-relative:bottom-margin-area;mso-width-percent:1000" coordorigin=",14970" coordsize="12255,300" o:gfxdata="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">
+              <v:shapetype id="_x0000_t202" coordsize="21600,21600" o:spt="202" path="m,l,21600r21600,l21600,xe">
+                <v:stroke joinstyle="miter"/>
+                <v:path gradientshapeok="t" o:connecttype="rect"/>
+              </v:shapetype>
+              <v:shape id="Text Box 25" o:spid="_x0000_s2053" type="#_x0000_t202" style="position:absolute;left:10803;top:14982;width:659;height:288;visibility:visible" o:gfxdata="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" filled="f" stroked="f">
+                <v:textbox inset="0,0,0,0">
+                  <w:txbxContent>
+                    <w:p>
+                      <w:pPr>
+                        <w:jc w:val="center"/>
+                      </w:pPr>
+                      <w:r>
+                        <w:fldChar w:fldCharType="begin"/>
+                      </w:r>
+                      <w:r>
+                        <w:instrText xml:space="preserve"> PAGE    \* MERGEFORMAT </w:instrText>
+                      </w:r>
+                      <w:r>
+                        <w:fldChar w:fldCharType="separate"/>
+                      </w:r>
+                      <w:r>
+                        <w:rPr>
+                          <w:noProof/>
+                          <w:color w:val="8C8C8C" w:themeColor="background1" w:themeShade="8C"/>
+                        </w:rPr>
+                        <w:t>2</w:t>
+                      </w:r>
+                      <w:r>
+                        <w:rPr>
+                          <w:noProof/>
+                          <w:color w:val="8C8C8C" w:themeColor="background1" w:themeShade="8C"/>
+                        </w:rPr>
+                        <w:fldChar w:fldCharType="end"/>
+                      </w:r>
+                    </w:p>
+                  </w:txbxContent>
+                </v:textbox>
+              </v:shape>
+              <v:group id="Group 31" o:spid="_x0000_s2050" style="position:absolute;top:14970;width:12255;height:230;flip:x" coordorigin="-8,14978" coordsize="12255,230" o:gfxdata="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">
+                <v:shapetype id="_x0000_t34" coordsize="21600,21600" o:spt="34" o:oned="t" adj="10800" path="m,l@0,0@0,21600,21600,21600e" filled="f">
+                  <v:stroke joinstyle="miter"/>
+                  <v:formulas>
+                    <v:f eqn="val #0"/>
+                  </v:formulas>
+                  <v:path arrowok="t" fillok="f" o:connecttype="none"/>
+                  <v:handles>
+                    <v:h position="#0,center"/>
+                  </v:handles>
+                  <o:lock v:ext="edit" shapetype="t"/>
+                </v:shapetype>
+                <v:shape id="AutoShape 27" o:spid="_x0000_s2052" type="#_x0000_t34" style="position:absolute;left:-8;top:14978;width:1260;height:230;flip:y;visibility:visible" o:connectortype="elbow" o:gfxdata="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" strokecolor="#a5a5a5"/>
+                <v:shape id="AutoShape 28" o:spid="_x0000_s2051" type="#_x0000_t34" style="position:absolute;left:1252;top:14978;width:10995;height:230;rotation:180;visibility:visible" o:connectortype="elbow" o:gfxdata="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" adj="20904" strokecolor="#a5a5a5"/>
+              </v:group>
+              <w10:wrap anchorx="page" anchory="margin"/>
+            </v:group>
+          </w:pict>
         </w:r>
       </w:p>
     </w:sdtContent>
@@ -1353,8 +3254,8 @@
 </file>
 
 <file path=word/footnotes.xml><?xml version="1.0" encoding="utf-8"?>
-<w:footnotes xmlns:wpc="http://schemas.microsoft.com/office/word/2010/wordprocessingCanvas" xmlns:mc="http://schemas.openxmlformats.org/markup-compatibility/2006" xmlns:o="urn:schemas-microsoft-com:office:office" xmlns:r="http://schemas.openxmlformats.org/officeDocument/2006/relationships" xmlns:m="http://schemas.openxmlformats.org/officeDocument/2006/math" xmlns:v="urn:schemas-microsoft-com:vml" xmlns:wp14="http://schemas.microsoft.com/office/word/2010/wordprocessingDrawing" xmlns:wp="http://schemas.openxmlformats.org/drawingml/2006/wordprocessingDrawing" xmlns:w10="urn:schemas-microsoft-com:office:word" xmlns:w="http://schemas.openxmlformats.org/wordprocessingml/2006/main" xmlns:w14="http://schemas.microsoft.com/office/word/2010/wordml" xmlns:wpg="http://schemas.microsoft.com/office/word/2010/wordprocessingGroup" xmlns:wpi="http://schemas.microsoft.com/office/word/2010/wordprocessingInk" xmlns:wne="http://schemas.microsoft.com/office/word/2006/wordml" xmlns:wps="http://schemas.microsoft.com/office/word/2010/wordprocessingShape" mc:Ignorable="w14 wp14">
-  <w:footnote w:type="separator" w:id="-1">
+<w:footnotes xmlns:ve="http://schemas.openxmlformats.org/markup-compatibility/2006" xmlns:o="urn:schemas-microsoft-com:office:office" xmlns:r="http://schemas.openxmlformats.org/officeDocument/2006/relationships" xmlns:m="http://schemas.openxmlformats.org/officeDocument/2006/math" xmlns:v="urn:schemas-microsoft-com:vml" xmlns:wp="http://schemas.openxmlformats.org/drawingml/2006/wordprocessingDrawing" xmlns:w10="urn:schemas-microsoft-com:office:word" xmlns:w="http://schemas.openxmlformats.org/wordprocessingml/2006/main" xmlns:wne="http://schemas.microsoft.com/office/word/2006/wordml">
+  <w:footnote w:type="separator" w:id="0">
     <w:p>
       <w:pPr>
         <w:spacing w:after="0" w:line="240" w:lineRule="auto"/>
@@ -1364,13 +3265,35 @@
       </w:r>
     </w:p>
   </w:footnote>
-  <w:footnote w:type="continuationSeparator" w:id="0">
+  <w:footnote w:type="continuationSeparator" w:id="1">
     <w:p>
       <w:pPr>
         <w:spacing w:after="0" w:line="240" w:lineRule="auto"/>
       </w:pPr>
       <w:r>
         <w:continuationSeparator/>
+      </w:r>
+    </w:p>
+  </w:footnote>
+  <w:footnote w:id="2">
+    <w:p>
+      <w:pPr>
+        <w:pStyle w:val="FootnoteText"/>
+        <w:rPr>
+          <w:lang w:val="da-DK"/>
+        </w:rPr>
+      </w:pPr>
+      <w:r>
+        <w:rPr>
+          <w:rStyle w:val="FootnoteReference"/>
+        </w:rPr>
+        <w:footnoteRef/>
+      </w:r>
+      <w:r>
+        <w:rPr>
+          <w:lang w:val="da-DK"/>
+        </w:rPr>
+        <w:t xml:space="preserve"> http://docs.unity3d.com/Documentation/ScriptReference/Event.html  Forklaring af unitys Event</w:t>
       </w:r>
     </w:p>
   </w:footnote>
@@ -1378,7 +3301,7 @@
 </file>
 
 <file path=word/header1.xml><?xml version="1.0" encoding="utf-8"?>
-<w:hdr xmlns:wpc="http://schemas.microsoft.com/office/word/2010/wordprocessingCanvas" xmlns:mc="http://schemas.openxmlformats.org/markup-compatibility/2006" xmlns:o="urn:schemas-microsoft-com:office:office" xmlns:r="http://schemas.openxmlformats.org/officeDocument/2006/relationships" xmlns:m="http://schemas.openxmlformats.org/officeDocument/2006/math" xmlns:v="urn:schemas-microsoft-com:vml" xmlns:wp14="http://schemas.microsoft.com/office/word/2010/wordprocessingDrawing" xmlns:wp="http://schemas.openxmlformats.org/drawingml/2006/wordprocessingDrawing" xmlns:w10="urn:schemas-microsoft-com:office:word" xmlns:w="http://schemas.openxmlformats.org/wordprocessingml/2006/main" xmlns:w14="http://schemas.microsoft.com/office/word/2010/wordml" xmlns:wpg="http://schemas.microsoft.com/office/word/2010/wordprocessingGroup" xmlns:wpi="http://schemas.microsoft.com/office/word/2010/wordprocessingInk" xmlns:wne="http://schemas.microsoft.com/office/word/2006/wordml" xmlns:wps="http://schemas.microsoft.com/office/word/2010/wordprocessingShape" mc:Ignorable="w14 wp14">
+<w:hdr xmlns:ve="http://schemas.openxmlformats.org/markup-compatibility/2006" xmlns:o="urn:schemas-microsoft-com:office:office" xmlns:r="http://schemas.openxmlformats.org/officeDocument/2006/relationships" xmlns:m="http://schemas.openxmlformats.org/officeDocument/2006/math" xmlns:v="urn:schemas-microsoft-com:vml" xmlns:wp="http://schemas.openxmlformats.org/drawingml/2006/wordprocessingDrawing" xmlns:w10="urn:schemas-microsoft-com:office:word" xmlns:w="http://schemas.openxmlformats.org/wordprocessingml/2006/main" xmlns:wne="http://schemas.microsoft.com/office/word/2006/wordml">
   <w:p>
     <w:pPr>
       <w:pStyle w:val="Header"/>
@@ -1390,21 +3313,7 @@
       <w:rPr>
         <w:lang w:val="da-DK"/>
       </w:rPr>
-      <w:t xml:space="preserve">Asger </w:t>
-    </w:r>
-    <w:proofErr w:type="spellStart"/>
-    <w:r>
-      <w:rPr>
-        <w:lang w:val="da-DK"/>
-      </w:rPr>
-      <w:t>Gitz</w:t>
-    </w:r>
-    <w:proofErr w:type="spellEnd"/>
-    <w:r>
-      <w:rPr>
-        <w:lang w:val="da-DK"/>
-      </w:rPr>
-      <w:t>-Johansen</w:t>
+      <w:t>Asger Gitz-Johansen</w:t>
     </w:r>
     <w:r>
       <w:rPr>
@@ -1425,7 +3334,7 @@
 </file>
 
 <file path=word/styles.xml><?xml version="1.0" encoding="utf-8"?>
-<w:styles xmlns:mc="http://schemas.openxmlformats.org/markup-compatibility/2006" xmlns:r="http://schemas.openxmlformats.org/officeDocument/2006/relationships" xmlns:w="http://schemas.openxmlformats.org/wordprocessingml/2006/main" xmlns:w14="http://schemas.microsoft.com/office/word/2010/wordml" mc:Ignorable="w14">
+<w:styles xmlns:r="http://schemas.openxmlformats.org/officeDocument/2006/relationships" xmlns:w="http://schemas.openxmlformats.org/wordprocessingml/2006/main">
   <w:docDefaults>
     <w:rPrDefault>
       <w:rPr>
@@ -1583,6 +3492,7 @@
   <w:style w:type="paragraph" w:default="1" w:styleId="Normal">
     <w:name w:val="Normal"/>
     <w:qFormat/>
+    <w:rsid w:val="00BB5AAB"/>
   </w:style>
   <w:style w:type="paragraph" w:styleId="Heading1">
     <w:name w:val="heading 1"/>
@@ -1642,6 +3552,7 @@
     <w:uiPriority w:val="99"/>
     <w:semiHidden/>
     <w:unhideWhenUsed/>
+    <w:qFormat/>
     <w:tblPr>
       <w:tblInd w:w="0" w:type="dxa"/>
       <w:tblCellMar>
@@ -1839,6 +3750,77 @@
       <w:sz w:val="26"/>
       <w:szCs w:val="26"/>
     </w:rPr>
+  </w:style>
+  <w:style w:type="paragraph" w:styleId="Caption">
+    <w:name w:val="caption"/>
+    <w:basedOn w:val="Normal"/>
+    <w:next w:val="Normal"/>
+    <w:uiPriority w:val="35"/>
+    <w:unhideWhenUsed/>
+    <w:qFormat/>
+    <w:rsid w:val="00634577"/>
+    <w:pPr>
+      <w:spacing w:line="240" w:lineRule="auto"/>
+    </w:pPr>
+    <w:rPr>
+      <w:b/>
+      <w:bCs/>
+      <w:color w:val="4F81BD" w:themeColor="accent1"/>
+      <w:sz w:val="18"/>
+      <w:szCs w:val="18"/>
+    </w:rPr>
+  </w:style>
+  <w:style w:type="paragraph" w:styleId="FootnoteText">
+    <w:name w:val="footnote text"/>
+    <w:basedOn w:val="Normal"/>
+    <w:link w:val="FootnoteTextChar"/>
+    <w:uiPriority w:val="99"/>
+    <w:semiHidden/>
+    <w:unhideWhenUsed/>
+    <w:rsid w:val="00190449"/>
+    <w:pPr>
+      <w:spacing w:after="0" w:line="240" w:lineRule="auto"/>
+    </w:pPr>
+    <w:rPr>
+      <w:sz w:val="20"/>
+      <w:szCs w:val="20"/>
+    </w:rPr>
+  </w:style>
+  <w:style w:type="character" w:customStyle="1" w:styleId="FootnoteTextChar">
+    <w:name w:val="Footnote Text Char"/>
+    <w:basedOn w:val="DefaultParagraphFont"/>
+    <w:link w:val="FootnoteText"/>
+    <w:uiPriority w:val="99"/>
+    <w:semiHidden/>
+    <w:rsid w:val="00190449"/>
+    <w:rPr>
+      <w:sz w:val="20"/>
+      <w:szCs w:val="20"/>
+    </w:rPr>
+  </w:style>
+  <w:style w:type="character" w:styleId="FootnoteReference">
+    <w:name w:val="footnote reference"/>
+    <w:basedOn w:val="DefaultParagraphFont"/>
+    <w:uiPriority w:val="99"/>
+    <w:semiHidden/>
+    <w:unhideWhenUsed/>
+    <w:rsid w:val="00190449"/>
+    <w:rPr>
+      <w:vertAlign w:val="superscript"/>
+    </w:rPr>
+  </w:style>
+  <w:style w:type="paragraph" w:styleId="TOC2">
+    <w:name w:val="toc 2"/>
+    <w:basedOn w:val="Normal"/>
+    <w:next w:val="Normal"/>
+    <w:autoRedefine/>
+    <w:uiPriority w:val="39"/>
+    <w:unhideWhenUsed/>
+    <w:rsid w:val="00646E80"/>
+    <w:pPr>
+      <w:spacing w:after="100"/>
+      <w:ind w:left="220"/>
+    </w:pPr>
   </w:style>
 </w:styles>
 </file>
@@ -2552,7 +4534,7 @@
 </file>
 
 <file path=customXml/itemProps1.xml><?xml version="1.0" encoding="utf-8"?>
-<ds:datastoreItem xmlns:ds="http://schemas.openxmlformats.org/officeDocument/2006/customXml" ds:itemID="{690407FF-4CD1-4D90-AF6F-9573DCB1A84D}">
+<ds:datastoreItem xmlns:ds="http://schemas.openxmlformats.org/officeDocument/2006/customXml" ds:itemID="{7014519E-15BD-4261-8852-4F331AF2DEE9}">
   <ds:schemaRefs>
     <ds:schemaRef ds:uri="http://schemas.openxmlformats.org/officeDocument/2006/bibliography"/>
   </ds:schemaRefs>

</xml_diff>